<commit_message>
-User Manual -Algo adjust
</commit_message>
<xml_diff>
--- a/special_effect/algorithmic description.docx
+++ b/special_effect/algorithmic description.docx
@@ -1,33 +1,21 @@
 
 <file path=word/document.xml><?xml version="1.0" encoding="utf-8"?>
-<w:document xmlns:wpc="http://schemas.microsoft.com/office/word/2010/wordprocessingCanvas" xmlns:cx="http://schemas.microsoft.com/office/drawing/2014/chartex" xmlns:cx1="http://schemas.microsoft.com/office/drawing/2015/9/8/chartex" xmlns:cx2="http://schemas.microsoft.com/office/drawing/2015/10/21/chartex" xmlns:cx3="http://schemas.microsoft.com/office/drawing/2016/5/9/chartex" xmlns:cx4="http://schemas.microsoft.com/office/drawing/2016/5/10/chartex" xmlns:cx5="http://schemas.microsoft.com/office/drawing/2016/5/11/chartex" xmlns:mc="http://schemas.openxmlformats.org/markup-compatibility/2006" xmlns:o="urn:schemas-microsoft-com:office:office" xmlns:r="http://schemas.openxmlformats.org/officeDocument/2006/relationships" xmlns:m="http://schemas.openxmlformats.org/officeDocument/2006/math" xmlns:v="urn:schemas-microsoft-com:vml" xmlns:wp14="http://schemas.microsoft.com/office/word/2010/wordprocessingDrawing" xmlns:wp="http://schemas.openxmlformats.org/drawingml/2006/wordprocessingDrawing" xmlns:w10="urn:schemas-microsoft-com:office:word" xmlns:w="http://schemas.openxmlformats.org/wordprocessingml/2006/main" xmlns:w14="http://schemas.microsoft.com/office/word/2010/wordml" xmlns:w15="http://schemas.microsoft.com/office/word/2012/wordml" xmlns:w16se="http://schemas.microsoft.com/office/word/2015/wordml/symex" xmlns:wpg="http://schemas.microsoft.com/office/word/2010/wordprocessingGroup" xmlns:wpi="http://schemas.microsoft.com/office/word/2010/wordprocessingInk" xmlns:wne="http://schemas.microsoft.com/office/word/2006/wordml" xmlns:wps="http://schemas.microsoft.com/office/word/2010/wordprocessingShape" mc:Ignorable="w14 w15 w16se wp14">
+<w:document xmlns:wpc="http://schemas.microsoft.com/office/word/2010/wordprocessingCanvas" xmlns:mc="http://schemas.openxmlformats.org/markup-compatibility/2006" xmlns:o="urn:schemas-microsoft-com:office:office" xmlns:r="http://schemas.openxmlformats.org/officeDocument/2006/relationships" xmlns:m="http://schemas.openxmlformats.org/officeDocument/2006/math" xmlns:v="urn:schemas-microsoft-com:vml" xmlns:wp14="http://schemas.microsoft.com/office/word/2010/wordprocessingDrawing" xmlns:wp="http://schemas.openxmlformats.org/drawingml/2006/wordprocessingDrawing" xmlns:w10="urn:schemas-microsoft-com:office:word" xmlns:w="http://schemas.openxmlformats.org/wordprocessingml/2006/main" xmlns:w14="http://schemas.microsoft.com/office/word/2010/wordml" xmlns:w15="http://schemas.microsoft.com/office/word/2012/wordml" xmlns:wpg="http://schemas.microsoft.com/office/word/2010/wordprocessingGroup" xmlns:wpi="http://schemas.microsoft.com/office/word/2010/wordprocessingInk" xmlns:wne="http://schemas.microsoft.com/office/word/2006/wordml" xmlns:wps="http://schemas.microsoft.com/office/word/2010/wordprocessingShape" mc:Ignorable="w14 w15 wp14">
   <w:body>
     <w:p>
       <w:pPr>
         <w:pStyle w:val="berschrift1"/>
         <w:jc w:val="both"/>
-      </w:pPr>
-      <w:proofErr w:type="spellStart"/>
-      <w:r>
-        <w:t>Algorithmic</w:t>
-      </w:r>
-      <w:proofErr w:type="spellEnd"/>
-      <w:r>
-        <w:t xml:space="preserve"> Description </w:t>
-      </w:r>
-      <w:proofErr w:type="spellStart"/>
-      <w:r>
-        <w:t>of</w:t>
-      </w:r>
-      <w:proofErr w:type="spellEnd"/>
-      <w:r>
-        <w:t xml:space="preserve"> Special </w:t>
-      </w:r>
-      <w:proofErr w:type="spellStart"/>
-      <w:r>
-        <w:t>Effects</w:t>
-      </w:r>
-      <w:proofErr w:type="spellEnd"/>
+        <w:rPr>
+          <w:lang w:val="en-GB"/>
+        </w:rPr>
+      </w:pPr>
+      <w:r>
+        <w:rPr>
+          <w:lang w:val="en-GB"/>
+        </w:rPr>
+        <w:t>Algorithmic Description of Special Effects</w:t>
+      </w:r>
     </w:p>
     <w:p>
       <w:pPr>
@@ -78,19 +66,11 @@
         </w:rPr>
         <w:t xml:space="preserve">y implemented in the vertex </w:t>
       </w:r>
-      <w:proofErr w:type="spellStart"/>
-      <w:r>
-        <w:rPr>
-          <w:lang w:val="en-US"/>
-        </w:rPr>
-        <w:t>shader</w:t>
-      </w:r>
-      <w:proofErr w:type="spellEnd"/>
-      <w:r>
-        <w:rPr>
-          <w:lang w:val="en-US"/>
-        </w:rPr>
-        <w:t xml:space="preserve">. </w:t>
+      <w:r>
+        <w:rPr>
+          <w:lang w:val="en-US"/>
+        </w:rPr>
+        <w:t xml:space="preserve">shader. </w:t>
       </w:r>
       <w:r>
         <w:rPr>
@@ -102,16 +82,8 @@
         <w:rPr>
           <w:lang w:val="en-US"/>
         </w:rPr>
-        <w:t xml:space="preserve"> and to the new position in respect the </w:t>
-      </w:r>
-      <w:proofErr w:type="spellStart"/>
-      <w:r>
-        <w:rPr>
-          <w:lang w:val="en-US"/>
-        </w:rPr>
-        <w:t>normals</w:t>
-      </w:r>
-      <w:proofErr w:type="spellEnd"/>
+        <w:t xml:space="preserve"> and to the new position in respect the normals</w:t>
+      </w:r>
       <w:r>
         <w:rPr>
           <w:lang w:val="en-US"/>
@@ -145,33 +117,7 @@
         <w:rPr>
           <w:lang w:val="en-US"/>
         </w:rPr>
-        <w:t xml:space="preserve">To create a wave, it is needed to create a mesh to manipulate each vertex </w:t>
-      </w:r>
-      <w:r>
-        <w:rPr>
-          <w:lang w:val="en-US"/>
-        </w:rPr>
-        <w:t>individually</w:t>
-      </w:r>
-      <w:r>
-        <w:rPr>
-          <w:lang w:val="en-US"/>
-        </w:rPr>
-        <w:t>. This mesh is created with an own function which returns all vertices and indices to create it with a TRIANGLE_STRIP call. It also returns normal vectors which are just (0,1,0) to create a default value.</w:t>
-      </w:r>
-    </w:p>
-    <w:p>
-      <w:pPr>
-        <w:jc w:val="both"/>
-        <w:rPr>
-          <w:lang w:val="en-US"/>
-        </w:rPr>
-      </w:pPr>
-      <w:r>
-        <w:rPr>
-          <w:lang w:val="en-US"/>
-        </w:rPr>
-        <w:t>First the vertices are created. This is simply done by iterating over the width and depth and creating a vertex at each point. The indices are created by iterating over each row and add the next index. However, to link the rows together, degenerated triangles a</w:t>
+        <w:t>To create a wave, it is needed to create a</w:t>
       </w:r>
       <w:bookmarkStart w:id="0" w:name="_GoBack"/>
       <w:bookmarkEnd w:id="0"/>
@@ -179,7 +125,33 @@
         <w:rPr>
           <w:lang w:val="en-US"/>
         </w:rPr>
-        <w:t>re used. This means, that the triangle consists of three vertexes, where two of them are the same. Therefore, the GPU just skips these triangles.</w:t>
+        <w:t xml:space="preserve"> mesh to manipulate each vertex </w:t>
+      </w:r>
+      <w:r>
+        <w:rPr>
+          <w:lang w:val="en-US"/>
+        </w:rPr>
+        <w:t>individually</w:t>
+      </w:r>
+      <w:r>
+        <w:rPr>
+          <w:lang w:val="en-US"/>
+        </w:rPr>
+        <w:t>. This mesh is created with an own function which returns all vertices and indices to create it with a TRIANGLE_STRIP call. It also returns normal vectors which are just (0,1,0) to create a default value.</w:t>
+      </w:r>
+    </w:p>
+    <w:p>
+      <w:pPr>
+        <w:jc w:val="both"/>
+        <w:rPr>
+          <w:lang w:val="en-US"/>
+        </w:rPr>
+      </w:pPr>
+      <w:r>
+        <w:rPr>
+          <w:lang w:val="en-US"/>
+        </w:rPr>
+        <w:t>First the vertices are created. This is simply done by iterating over the width and depth and creating a vertex at each point. The indices are created by iterating over each row and add the next index. However, to link the rows together, degenerated triangles are used. This means, that the triangle consists of three vertexes, where two of them are the same. Therefore, the GPU just skips these triangles.</w:t>
       </w:r>
     </w:p>
     <w:p>
@@ -218,35 +190,7 @@
         <w:rPr>
           <w:lang w:val="en-US"/>
         </w:rPr>
-        <w:t xml:space="preserve">This mesh is now used in a special vertex </w:t>
-      </w:r>
-      <w:proofErr w:type="spellStart"/>
-      <w:r>
-        <w:rPr>
-          <w:lang w:val="en-US"/>
-        </w:rPr>
-        <w:t>shader</w:t>
-      </w:r>
-      <w:proofErr w:type="spellEnd"/>
-      <w:r>
-        <w:rPr>
-          <w:lang w:val="en-US"/>
-        </w:rPr>
-        <w:t xml:space="preserve">. In this </w:t>
-      </w:r>
-      <w:proofErr w:type="spellStart"/>
-      <w:r>
-        <w:rPr>
-          <w:lang w:val="en-US"/>
-        </w:rPr>
-        <w:t>shader</w:t>
-      </w:r>
-      <w:proofErr w:type="spellEnd"/>
-      <w:r>
-        <w:rPr>
-          <w:lang w:val="en-US"/>
-        </w:rPr>
-        <w:t>, the y-position of the vertex and the normal vector of each vertex is calculated.  For the position, the use of a wave equation is needed. Our wave equation is defined as following:</w:t>
+        <w:t>This mesh is now used in a special vertex shader. In this shader, the y-position of the vertex and the normal vector of each vertex is calculated.  For the position, the use of a wave equation is needed. Our wave equation is defined as following:</w:t>
       </w:r>
     </w:p>
     <w:p>
@@ -404,7 +348,7 @@
       <w:r>
         <w:rPr>
           <w:noProof/>
-          <w:lang w:eastAsia="de-DE"/>
+          <w:lang w:val="en-GB" w:eastAsia="en-GB"/>
         </w:rPr>
         <w:drawing>
           <wp:anchor distT="0" distB="0" distL="114300" distR="114300" simplePos="0" relativeHeight="251659264" behindDoc="0" locked="0" layoutInCell="1" allowOverlap="1">
@@ -432,7 +376,7 @@
                     </pic:cNvPicPr>
                   </pic:nvPicPr>
                   <pic:blipFill>
-                    <a:blip r:embed="rId6">
+                    <a:blip r:embed="rId8">
                       <a:extLst>
                         <a:ext uri="{28A0092B-C50C-407E-A947-70E740481C1C}">
                           <a14:useLocalDpi xmlns:a14="http://schemas.microsoft.com/office/drawing/2010/main" val="0"/>
@@ -498,6 +442,9 @@
             <m:t>y=Amplitude*…</m:t>
           </m:r>
           <m:r>
+            <m:rPr>
+              <m:sty m:val="p"/>
+            </m:rPr>
             <w:rPr>
               <w:rFonts w:eastAsiaTheme="minorEastAsia"/>
               <w:lang w:val="en-US"/>
@@ -549,16 +496,12 @@
               <w:rFonts w:ascii="Cambria Math" w:eastAsiaTheme="minorEastAsia" w:hAnsi="Cambria Math"/>
               <w:lang w:val="en-US"/>
             </w:rPr>
-            <m:t>(…</m:t>
+            <m:t>(…)</m:t>
           </m:r>
           <m:r>
-            <w:rPr>
-              <w:rFonts w:ascii="Cambria Math" w:eastAsiaTheme="minorEastAsia" w:hAnsi="Cambria Math"/>
-              <w:lang w:val="en-US"/>
-            </w:rPr>
-            <m:t>)</m:t>
-          </m:r>
-          <m:r>
+            <m:rPr>
+              <m:sty m:val="p"/>
+            </m:rPr>
             <w:rPr>
               <w:rFonts w:eastAsiaTheme="minorEastAsia"/>
               <w:lang w:val="en-US"/>
@@ -593,21 +536,7 @@
               <w:rFonts w:ascii="Cambria Math" w:eastAsiaTheme="minorEastAsia" w:hAnsi="Cambria Math"/>
               <w:lang w:val="en-US"/>
             </w:rPr>
-            <m:t>y</m:t>
-          </m:r>
-          <m:r>
-            <w:rPr>
-              <w:rFonts w:ascii="Cambria Math" w:eastAsiaTheme="minorEastAsia" w:hAnsi="Cambria Math"/>
-              <w:lang w:val="en-US"/>
-            </w:rPr>
-            <m:t>=</m:t>
-          </m:r>
-          <m:r>
-            <w:rPr>
-              <w:rFonts w:ascii="Cambria Math" w:eastAsiaTheme="minorEastAsia" w:hAnsi="Cambria Math"/>
-              <w:lang w:val="en-US"/>
-            </w:rPr>
-            <m:t>...*</m:t>
+            <m:t>y=...*</m:t>
           </m:r>
           <m:func>
             <m:funcPr>
@@ -746,6 +675,9 @@
             </m:e>
           </m:func>
           <m:r>
+            <m:rPr>
+              <m:sty m:val="p"/>
+            </m:rPr>
             <w:rPr>
               <w:rFonts w:eastAsiaTheme="minorEastAsia"/>
               <w:lang w:val="en-US"/>
@@ -797,16 +729,12 @@
               <w:rFonts w:ascii="Cambria Math" w:eastAsiaTheme="minorEastAsia" w:hAnsi="Cambria Math"/>
               <w:lang w:val="en-US"/>
             </w:rPr>
-            <m:t>(…*Frequency+…</m:t>
+            <m:t>(…*Frequency+…)</m:t>
           </m:r>
           <m:r>
-            <w:rPr>
-              <w:rFonts w:ascii="Cambria Math" w:eastAsiaTheme="minorEastAsia" w:hAnsi="Cambria Math"/>
-              <w:lang w:val="en-US"/>
-            </w:rPr>
-            <m:t>)</m:t>
-          </m:r>
-          <m:r>
+            <m:rPr>
+              <m:sty m:val="p"/>
+            </m:rPr>
             <w:rPr>
               <w:rFonts w:eastAsiaTheme="minorEastAsia"/>
               <w:lang w:val="en-US"/>
@@ -858,16 +786,12 @@
               <w:rFonts w:ascii="Cambria Math" w:eastAsiaTheme="minorEastAsia" w:hAnsi="Cambria Math"/>
               <w:lang w:val="en-US"/>
             </w:rPr>
-            <m:t>(…+Time*Phase</m:t>
+            <m:t>(…+Time*Phase)</m:t>
           </m:r>
           <m:r>
-            <w:rPr>
-              <w:rFonts w:ascii="Cambria Math" w:eastAsiaTheme="minorEastAsia" w:hAnsi="Cambria Math"/>
-              <w:lang w:val="en-US"/>
-            </w:rPr>
-            <m:t>)</m:t>
-          </m:r>
-          <m:r>
+            <m:rPr>
+              <m:sty m:val="p"/>
+            </m:rPr>
             <w:rPr>
               <w:rFonts w:eastAsiaTheme="minorEastAsia"/>
               <w:lang w:val="en-US"/>
@@ -933,21 +857,23 @@
           <w:lang w:val="en-US"/>
         </w:rPr>
         <w:lastRenderedPageBreak/>
-        <w:t xml:space="preserve">to get the slope of the function in a specific point (vertex position). The partial derivate is nothing more than the derivate which treats every other variable as a constant. We define the partial derivate of x as a and the </w:t>
-      </w:r>
-      <w:r>
+        <w:t>to get the slope of the function in a specific point (vertex position). The partial derivate is nothing more than the derivate which treats every other variable as a constant. We define the partial derivate of x as a and the partial derivate of z as b. Therefore, our tangent vectors are (0, a, 1) and (1, b, 0). To get the normal vector, the cross-product of these is used. As we only need the vector where y=1, the order of this calculation is important. (0, a, 1) x (1, b, 0) = (-b, 1, -a). This normal vector gets now assigned as normal of the vertex.</w:t>
+      </w:r>
+    </w:p>
+    <w:p>
+      <w:pPr>
+        <w:jc w:val="both"/>
         <w:rPr>
           <w:rFonts w:eastAsiaTheme="minorEastAsia"/>
           <w:lang w:val="en-US"/>
         </w:rPr>
-        <w:t xml:space="preserve">partial </w:t>
-      </w:r>
+      </w:pPr>
       <w:r>
         <w:rPr>
           <w:rFonts w:eastAsiaTheme="minorEastAsia"/>
           <w:lang w:val="en-US"/>
         </w:rPr>
-        <w:t>derivate of z as b. Therefore, our tangent vectors are (0, a, 1) and (1, b, 0). To get the normal vector, the cross-product of these is used. As we only need the vector where y=1, the order of this calculation is important. (0, a, 1) x (1, b, 0) = (-b, 1, -a). This normal vector gets now assigned as normal of the vertex.</w:t>
+        <w:t xml:space="preserve">To get a nice-looking wave, the wave formula is called multiple times with different parameters and added together. </w:t>
       </w:r>
     </w:p>
     <w:p>
@@ -958,16 +884,756 @@
           <w:lang w:val="en-US"/>
         </w:rPr>
       </w:pPr>
-      <w:r>
-        <w:rPr>
-          <w:rFonts w:eastAsiaTheme="minorEastAsia"/>
-          <w:lang w:val="en-US"/>
-        </w:rPr>
-        <w:t xml:space="preserve">To get a nice-looking wave, the wave formula is called multiple times with different parameters and added together. </w:t>
+    </w:p>
+    <w:p>
+      <w:pPr>
+        <w:pStyle w:val="berschrift2"/>
+        <w:rPr>
+          <w:lang w:val="en-US"/>
+        </w:rPr>
+      </w:pPr>
+      <w:r>
+        <w:rPr>
+          <w:lang w:val="en-US"/>
+        </w:rPr>
+        <w:t>Billboarding</w:t>
+      </w:r>
+    </w:p>
+    <w:p>
+      <w:pPr>
+        <w:pStyle w:val="berschrift3"/>
+        <w:rPr>
+          <w:lang w:val="en-US"/>
+        </w:rPr>
+      </w:pPr>
+      <w:r>
+        <w:rPr>
+          <w:lang w:val="en-US"/>
+        </w:rPr>
+        <w:t>Introduction</w:t>
+      </w:r>
+    </w:p>
+    <w:p>
+      <w:pPr>
+        <w:rPr>
+          <w:lang w:val="en-GB"/>
+        </w:rPr>
+      </w:pPr>
+      <w:r>
+        <w:rPr>
+          <w:lang w:val="en-GB"/>
+        </w:rPr>
+        <w:t>The animation of the billboard is done in the AnimationSGNode</w:t>
+      </w:r>
+      <w:r>
+        <w:rPr>
+          <w:lang w:val="en-GB"/>
+        </w:rPr>
+        <w:t xml:space="preserve"> by setting </w:t>
+      </w:r>
+      <w:r>
+        <w:rPr>
+          <w:lang w:val="en-GB"/>
+        </w:rPr>
+        <w:t>the billboard matrix with the view matrix</w:t>
+      </w:r>
+      <w:r>
+        <w:rPr>
+          <w:lang w:val="en-GB"/>
+        </w:rPr>
+        <w:t xml:space="preserve">. </w:t>
+      </w:r>
+    </w:p>
+    <w:p>
+      <w:pPr>
+        <w:pStyle w:val="berschrift3"/>
+        <w:rPr>
+          <w:lang w:val="en-GB"/>
+        </w:rPr>
+      </w:pPr>
+      <w:r>
+        <w:rPr>
+          <w:lang w:val="en-GB"/>
+        </w:rPr>
+        <w:t>treeRotate</w:t>
+      </w:r>
+    </w:p>
+    <w:p>
+      <w:pPr>
+        <w:rPr>
+          <w:lang w:val="en-GB"/>
+        </w:rPr>
+      </w:pPr>
+      <w:r>
+        <w:rPr>
+          <w:noProof/>
+          <w:lang w:val="en-GB" w:eastAsia="en-GB"/>
+        </w:rPr>
+        <w:drawing>
+          <wp:anchor distT="0" distB="0" distL="114300" distR="114300" simplePos="0" relativeHeight="251660288" behindDoc="0" locked="0" layoutInCell="1" allowOverlap="1">
+            <wp:simplePos x="0" y="0"/>
+            <wp:positionH relativeFrom="column">
+              <wp:posOffset>3496614</wp:posOffset>
+            </wp:positionH>
+            <wp:positionV relativeFrom="paragraph">
+              <wp:posOffset>303227</wp:posOffset>
+            </wp:positionV>
+            <wp:extent cx="2115185" cy="1200785"/>
+            <wp:effectExtent l="0" t="0" r="0" b="0"/>
+            <wp:wrapSquare wrapText="bothSides"/>
+            <wp:docPr id="9" name="Grafik 9"/>
+            <wp:cNvGraphicFramePr>
+              <a:graphicFrameLocks xmlns:a="http://schemas.openxmlformats.org/drawingml/2006/main" noChangeAspect="1"/>
+            </wp:cNvGraphicFramePr>
+            <a:graphic xmlns:a="http://schemas.openxmlformats.org/drawingml/2006/main">
+              <a:graphicData uri="http://schemas.openxmlformats.org/drawingml/2006/picture">
+                <pic:pic xmlns:pic="http://schemas.openxmlformats.org/drawingml/2006/picture">
+                  <pic:nvPicPr>
+                    <pic:cNvPr id="0" name="Picture 1"/>
+                    <pic:cNvPicPr>
+                      <a:picLocks noChangeAspect="1" noChangeArrowheads="1"/>
+                    </pic:cNvPicPr>
+                  </pic:nvPicPr>
+                  <pic:blipFill>
+                    <a:blip r:embed="rId9">
+                      <a:extLst>
+                        <a:ext uri="{28A0092B-C50C-407E-A947-70E740481C1C}">
+                          <a14:useLocalDpi xmlns:a14="http://schemas.microsoft.com/office/drawing/2010/main" val="0"/>
+                        </a:ext>
+                      </a:extLst>
+                    </a:blip>
+                    <a:srcRect/>
+                    <a:stretch>
+                      <a:fillRect/>
+                    </a:stretch>
+                  </pic:blipFill>
+                  <pic:spPr bwMode="auto">
+                    <a:xfrm>
+                      <a:off x="0" y="0"/>
+                      <a:ext cx="2115185" cy="1200785"/>
+                    </a:xfrm>
+                    <a:prstGeom prst="rect">
+                      <a:avLst/>
+                    </a:prstGeom>
+                    <a:noFill/>
+                    <a:ln>
+                      <a:noFill/>
+                    </a:ln>
+                  </pic:spPr>
+                </pic:pic>
+              </a:graphicData>
+            </a:graphic>
+          </wp:anchor>
+        </w:drawing>
+      </w:r>
+      <w:r>
+        <w:rPr>
+          <w:lang w:val="en-GB"/>
+        </w:rPr>
+        <w:t>To get the billboard</w:t>
+      </w:r>
+      <w:r>
+        <w:rPr>
+          <w:lang w:val="en-GB"/>
+        </w:rPr>
+        <w:t xml:space="preserve"> texture</w:t>
+      </w:r>
+      <w:r>
+        <w:rPr>
+          <w:lang w:val="en-GB"/>
+        </w:rPr>
+        <w:t xml:space="preserve"> </w:t>
+      </w:r>
+      <w:r>
+        <w:rPr>
+          <w:lang w:val="en-GB"/>
+        </w:rPr>
+        <w:t>always</w:t>
+      </w:r>
+      <w:r>
+        <w:rPr>
+          <w:lang w:val="en-GB"/>
+        </w:rPr>
+        <w:t xml:space="preserve"> the </w:t>
+      </w:r>
+      <w:r>
+        <w:rPr>
+          <w:lang w:val="en-GB"/>
+        </w:rPr>
+        <w:t xml:space="preserve">face the camera the billboard needs to be rotated the same way as the camera itself. </w:t>
+      </w:r>
+    </w:p>
+    <w:p>
+      <w:pPr>
+        <w:rPr>
+          <w:lang w:val="en-GB"/>
+        </w:rPr>
+      </w:pPr>
+      <w:r>
+        <w:rPr>
+          <w:lang w:val="en-GB"/>
+        </w:rPr>
+        <w:t>With the ViewMatrix we can calculate the CameraMatrix</w:t>
+      </w:r>
+      <w:r>
+        <w:rPr>
+          <w:lang w:val="en-GB"/>
+        </w:rPr>
+        <w:t xml:space="preserve"> as so </w:t>
+      </w:r>
+      <w:r>
+        <w:rPr>
+          <w:lang w:val="en-GB"/>
+        </w:rPr>
+        <w:tab/>
+      </w:r>
+      <m:oMath>
+        <m:sSup>
+          <m:sSupPr>
+            <m:ctrlPr>
+              <w:rPr>
+                <w:rFonts w:ascii="Cambria Math" w:hAnsi="Cambria Math"/>
+                <w:i/>
+                <w:lang w:val="en-GB"/>
+              </w:rPr>
+            </m:ctrlPr>
+          </m:sSupPr>
+          <m:e>
+            <m:r>
+              <w:rPr>
+                <w:rFonts w:ascii="Cambria Math" w:hAnsi="Cambria Math"/>
+                <w:lang w:val="en-GB"/>
+              </w:rPr>
+              <m:t>CameraMatrix=ViewMatrix</m:t>
+            </m:r>
+          </m:e>
+          <m:sup>
+            <m:r>
+              <w:rPr>
+                <w:rFonts w:ascii="Cambria Math" w:hAnsi="Cambria Math"/>
+                <w:lang w:val="en-GB"/>
+              </w:rPr>
+              <m:t>-1</m:t>
+            </m:r>
+          </m:sup>
+        </m:sSup>
+      </m:oMath>
+      <w:r>
+        <w:rPr>
+          <w:lang w:val="en-GB"/>
+        </w:rPr>
+        <w:t xml:space="preserve"> </w:t>
+      </w:r>
+    </w:p>
+    <w:p>
+      <w:pPr>
+        <w:rPr>
+          <w:lang w:val="en-GB"/>
+        </w:rPr>
+      </w:pPr>
+      <w:r>
+        <w:rPr>
+          <w:lang w:val="en-GB"/>
+        </w:rPr>
+        <w:t>The V</w:t>
+      </w:r>
+      <w:r>
+        <w:rPr>
+          <w:lang w:val="en-GB"/>
+        </w:rPr>
+        <w:t>ie</w:t>
+      </w:r>
+      <w:r>
+        <w:rPr>
+          <w:lang w:val="en-GB"/>
+        </w:rPr>
+        <w:t>wMatrix contains t</w:t>
+      </w:r>
+      <w:r>
+        <w:rPr>
+          <w:lang w:val="en-GB"/>
+        </w:rPr>
+        <w:t xml:space="preserve">ranslation </w:t>
+      </w:r>
+      <w:r>
+        <w:rPr>
+          <w:lang w:val="en-GB"/>
+        </w:rPr>
+        <w:t>and t</w:t>
+      </w:r>
+      <w:r>
+        <w:rPr>
+          <w:lang w:val="en-GB"/>
+        </w:rPr>
+        <w:t xml:space="preserve">otation but we ignore the translation because we only need the rotation. </w:t>
+      </w:r>
+    </w:p>
+    <w:p>
+      <w:pPr>
+        <w:rPr>
+          <w:lang w:val="en-GB"/>
+        </w:rPr>
+      </w:pPr>
+      <w:r>
+        <w:rPr>
+          <w:noProof/>
+          <w:lang w:val="en-GB" w:eastAsia="en-GB"/>
+        </w:rPr>
+        <w:drawing>
+          <wp:anchor distT="0" distB="0" distL="114300" distR="114300" simplePos="0" relativeHeight="251661312" behindDoc="0" locked="0" layoutInCell="1" allowOverlap="1">
+            <wp:simplePos x="0" y="0"/>
+            <wp:positionH relativeFrom="margin">
+              <wp:posOffset>30149</wp:posOffset>
+            </wp:positionH>
+            <wp:positionV relativeFrom="paragraph">
+              <wp:posOffset>29956</wp:posOffset>
+            </wp:positionV>
+            <wp:extent cx="2059305" cy="741045"/>
+            <wp:effectExtent l="0" t="0" r="0" b="1905"/>
+            <wp:wrapSquare wrapText="bothSides"/>
+            <wp:docPr id="10" name="Grafik 10" descr="Bildergebnis für matrix 3x3"/>
+            <wp:cNvGraphicFramePr>
+              <a:graphicFrameLocks xmlns:a="http://schemas.openxmlformats.org/drawingml/2006/main" noChangeAspect="1"/>
+            </wp:cNvGraphicFramePr>
+            <a:graphic xmlns:a="http://schemas.openxmlformats.org/drawingml/2006/main">
+              <a:graphicData uri="http://schemas.openxmlformats.org/drawingml/2006/picture">
+                <pic:pic xmlns:pic="http://schemas.openxmlformats.org/drawingml/2006/picture">
+                  <pic:nvPicPr>
+                    <pic:cNvPr id="0" name="Picture 2" descr="Bildergebnis für matrix 3x3"/>
+                    <pic:cNvPicPr>
+                      <a:picLocks noChangeAspect="1" noChangeArrowheads="1"/>
+                    </pic:cNvPicPr>
+                  </pic:nvPicPr>
+                  <pic:blipFill>
+                    <a:blip r:embed="rId10">
+                      <a:extLst>
+                        <a:ext uri="{28A0092B-C50C-407E-A947-70E740481C1C}">
+                          <a14:useLocalDpi xmlns:a14="http://schemas.microsoft.com/office/drawing/2010/main" val="0"/>
+                        </a:ext>
+                      </a:extLst>
+                    </a:blip>
+                    <a:srcRect/>
+                    <a:stretch>
+                      <a:fillRect/>
+                    </a:stretch>
+                  </pic:blipFill>
+                  <pic:spPr bwMode="auto">
+                    <a:xfrm>
+                      <a:off x="0" y="0"/>
+                      <a:ext cx="2059305" cy="741045"/>
+                    </a:xfrm>
+                    <a:prstGeom prst="rect">
+                      <a:avLst/>
+                    </a:prstGeom>
+                    <a:noFill/>
+                    <a:ln>
+                      <a:noFill/>
+                    </a:ln>
+                  </pic:spPr>
+                </pic:pic>
+              </a:graphicData>
+            </a:graphic>
+            <wp14:sizeRelH relativeFrom="margin">
+              <wp14:pctWidth>0</wp14:pctWidth>
+            </wp14:sizeRelH>
+            <wp14:sizeRelV relativeFrom="margin">
+              <wp14:pctHeight>0</wp14:pctHeight>
+            </wp14:sizeRelV>
+          </wp:anchor>
+        </w:drawing>
+      </w:r>
+    </w:p>
+    <w:p>
+      <w:pPr>
+        <w:rPr>
+          <w:lang w:val="en-GB"/>
+        </w:rPr>
+      </w:pPr>
+      <w:r>
+        <w:rPr>
+          <w:lang w:val="en-GB"/>
+        </w:rPr>
+        <w:t xml:space="preserve">The </w:t>
+      </w:r>
+      <w:r>
+        <w:rPr>
+          <w:lang w:val="en-GB"/>
+        </w:rPr>
+        <w:t>r</w:t>
+      </w:r>
+      <w:r>
+        <w:rPr>
+          <w:lang w:val="en-GB"/>
+        </w:rPr>
+        <w:t>otation is an orthogonal matrix which means the inverse</w:t>
+      </w:r>
+      <w:r>
+        <w:rPr>
+          <w:lang w:val="en-GB"/>
+        </w:rPr>
+        <w:t xml:space="preserve"> of the m</w:t>
+      </w:r>
+      <w:r>
+        <w:rPr>
+          <w:lang w:val="en-GB"/>
+        </w:rPr>
+        <w:t>atrix can easily be calculated with the transpose of th</w:t>
+      </w:r>
+      <w:r>
+        <w:rPr>
+          <w:lang w:val="en-GB"/>
+        </w:rPr>
+        <w:t>e m</w:t>
+      </w:r>
+      <w:r>
+        <w:rPr>
+          <w:lang w:val="en-GB"/>
+        </w:rPr>
+        <w:t>atrix</w:t>
+      </w:r>
+      <w:r>
+        <w:rPr>
+          <w:lang w:val="en-GB"/>
+        </w:rPr>
+        <w:t xml:space="preserve"> (mirror the m</w:t>
+      </w:r>
+      <w:r>
+        <w:rPr>
+          <w:lang w:val="en-GB"/>
+        </w:rPr>
+        <w:t>atrix on its diagonal).</w:t>
+      </w:r>
+      <w:r>
+        <w:rPr>
+          <w:noProof/>
+          <w:lang w:val="en-GB" w:eastAsia="en-GB"/>
+        </w:rPr>
+        <w:t xml:space="preserve"> </w:t>
+      </w:r>
+    </w:p>
+    <w:p>
+      <w:pPr>
+        <w:rPr>
+          <w:lang w:val="en-GB"/>
+        </w:rPr>
+      </w:pPr>
+      <w:r>
+        <w:rPr>
+          <w:noProof/>
+          <w:lang w:val="en-GB" w:eastAsia="en-GB"/>
+        </w:rPr>
+        <w:drawing>
+          <wp:anchor distT="0" distB="0" distL="114300" distR="114300" simplePos="0" relativeHeight="251662336" behindDoc="0" locked="0" layoutInCell="1" allowOverlap="1">
+            <wp:simplePos x="0" y="0"/>
+            <wp:positionH relativeFrom="column">
+              <wp:posOffset>3904725</wp:posOffset>
+            </wp:positionH>
+            <wp:positionV relativeFrom="paragraph">
+              <wp:posOffset>3175</wp:posOffset>
+            </wp:positionV>
+            <wp:extent cx="1737995" cy="715010"/>
+            <wp:effectExtent l="0" t="0" r="0" b="8890"/>
+            <wp:wrapSquare wrapText="bothSides"/>
+            <wp:docPr id="11" name="Grafik 11"/>
+            <wp:cNvGraphicFramePr>
+              <a:graphicFrameLocks xmlns:a="http://schemas.openxmlformats.org/drawingml/2006/main" noChangeAspect="1"/>
+            </wp:cNvGraphicFramePr>
+            <a:graphic xmlns:a="http://schemas.openxmlformats.org/drawingml/2006/main">
+              <a:graphicData uri="http://schemas.openxmlformats.org/drawingml/2006/picture">
+                <pic:pic xmlns:pic="http://schemas.openxmlformats.org/drawingml/2006/picture">
+                  <pic:nvPicPr>
+                    <pic:cNvPr id="0" name="Picture 4"/>
+                    <pic:cNvPicPr>
+                      <a:picLocks noChangeAspect="1" noChangeArrowheads="1"/>
+                    </pic:cNvPicPr>
+                  </pic:nvPicPr>
+                  <pic:blipFill>
+                    <a:blip r:embed="rId11">
+                      <a:extLst>
+                        <a:ext uri="{28A0092B-C50C-407E-A947-70E740481C1C}">
+                          <a14:useLocalDpi xmlns:a14="http://schemas.microsoft.com/office/drawing/2010/main" val="0"/>
+                        </a:ext>
+                      </a:extLst>
+                    </a:blip>
+                    <a:srcRect/>
+                    <a:stretch>
+                      <a:fillRect/>
+                    </a:stretch>
+                  </pic:blipFill>
+                  <pic:spPr bwMode="auto">
+                    <a:xfrm>
+                      <a:off x="0" y="0"/>
+                      <a:ext cx="1737995" cy="715010"/>
+                    </a:xfrm>
+                    <a:prstGeom prst="rect">
+                      <a:avLst/>
+                    </a:prstGeom>
+                    <a:noFill/>
+                    <a:ln>
+                      <a:noFill/>
+                    </a:ln>
+                  </pic:spPr>
+                </pic:pic>
+              </a:graphicData>
+            </a:graphic>
+            <wp14:sizeRelH relativeFrom="margin">
+              <wp14:pctWidth>0</wp14:pctWidth>
+            </wp14:sizeRelH>
+            <wp14:sizeRelV relativeFrom="margin">
+              <wp14:pctHeight>0</wp14:pctHeight>
+            </wp14:sizeRelV>
+          </wp:anchor>
+        </w:drawing>
+      </w:r>
+      <w:r>
+        <w:rPr>
+          <w:lang w:val="en-GB"/>
+        </w:rPr>
+        <w:t>We use the billboarding animation on trees the</w:t>
+      </w:r>
+      <w:r>
+        <w:rPr>
+          <w:lang w:val="en-GB"/>
+        </w:rPr>
+        <w:t>refore we only want Y</w:t>
+      </w:r>
+      <w:r>
+        <w:rPr>
+          <w:lang w:val="en-GB"/>
+        </w:rPr>
+        <w:t xml:space="preserve"> Rotation, to avoid</w:t>
+      </w:r>
+      <w:r>
+        <w:rPr>
+          <w:lang w:val="en-GB"/>
+        </w:rPr>
+        <w:t xml:space="preserve"> t</w:t>
+      </w:r>
+      <w:r>
+        <w:rPr>
+          <w:lang w:val="en-GB"/>
+        </w:rPr>
+        <w:t>hat t</w:t>
+      </w:r>
+      <w:r>
+        <w:rPr>
+          <w:lang w:val="en-GB"/>
+        </w:rPr>
+        <w:t xml:space="preserve">he trees </w:t>
+      </w:r>
+      <w:r>
+        <w:rPr>
+          <w:lang w:val="en-GB"/>
+        </w:rPr>
+        <w:t>lie</w:t>
+      </w:r>
+      <w:r>
+        <w:rPr>
+          <w:lang w:val="en-GB"/>
+        </w:rPr>
+        <w:t xml:space="preserve"> </w:t>
+      </w:r>
+      <w:r>
+        <w:rPr>
+          <w:lang w:val="en-GB"/>
+        </w:rPr>
+        <w:t>flat</w:t>
+      </w:r>
+      <w:r>
+        <w:rPr>
+          <w:lang w:val="en-GB"/>
+        </w:rPr>
+        <w:t xml:space="preserve"> on the ground if the camera look</w:t>
+      </w:r>
+      <w:r>
+        <w:rPr>
+          <w:lang w:val="en-GB"/>
+        </w:rPr>
+        <w:t>s down</w:t>
+      </w:r>
+      <w:r>
+        <w:rPr>
+          <w:lang w:val="en-GB"/>
+        </w:rPr>
+        <w:t>. Therefore we only need to set the Y r</w:t>
+      </w:r>
+      <w:r>
+        <w:rPr>
+          <w:lang w:val="en-GB"/>
+        </w:rPr>
+        <w:t>otation</w:t>
+      </w:r>
+      <w:r>
+        <w:rPr>
+          <w:lang w:val="en-GB"/>
+        </w:rPr>
+        <w:t xml:space="preserve"> of the matrix, which </w:t>
+      </w:r>
+      <w:r>
+        <w:rPr>
+          <w:lang w:val="en-GB"/>
+        </w:rPr>
+        <w:t xml:space="preserve">happens in the outer corners of the </w:t>
+      </w:r>
+      <w:r>
+        <w:rPr>
+          <w:lang w:val="en-GB"/>
+        </w:rPr>
+        <w:t>rotation matrix</w:t>
+      </w:r>
+      <w:r>
+        <w:rPr>
+          <w:lang w:val="en-GB"/>
+        </w:rPr>
+        <w:t>.</w:t>
+      </w:r>
+    </w:p>
+    <w:p>
+      <w:pPr>
+        <w:rPr>
+          <w:lang w:val="en-GB"/>
+        </w:rPr>
+      </w:pPr>
+      <w:r>
+        <w:rPr>
+          <w:lang w:val="en-GB"/>
+        </w:rPr>
+        <w:t xml:space="preserve">Now we have the CameraMatrix next step is to set the </w:t>
+      </w:r>
+      <w:r>
+        <w:rPr>
+          <w:lang w:val="en-GB"/>
+        </w:rPr>
+        <w:t>Y r</w:t>
+      </w:r>
+      <w:r>
+        <w:rPr>
+          <w:lang w:val="en-GB"/>
+        </w:rPr>
+        <w:t>o</w:t>
+      </w:r>
+      <w:r>
+        <w:rPr>
+          <w:lang w:val="en-GB"/>
+        </w:rPr>
+        <w:t>t</w:t>
+      </w:r>
+      <w:r>
+        <w:rPr>
+          <w:lang w:val="en-GB"/>
+        </w:rPr>
+        <w:t>ation components of the billboard</w:t>
+      </w:r>
+      <w:r>
+        <w:rPr>
+          <w:lang w:val="en-GB"/>
+        </w:rPr>
+        <w:t xml:space="preserve"> matrix</w:t>
+      </w:r>
+      <w:r>
+        <w:rPr>
+          <w:lang w:val="en-GB"/>
+        </w:rPr>
+        <w:t xml:space="preserve"> to the camera rotation components</w:t>
+      </w:r>
+      <w:r>
+        <w:rPr>
+          <w:lang w:val="en-GB"/>
+        </w:rPr>
+        <w:t xml:space="preserve"> (other components are not touched)</w:t>
+      </w:r>
+      <w:r>
+        <w:rPr>
+          <w:lang w:val="en-GB"/>
+        </w:rPr>
+        <w:t>.</w:t>
+      </w:r>
+    </w:p>
+    <w:p>
+      <w:pPr>
+        <w:rPr>
+          <w:lang w:val="en-GB"/>
+        </w:rPr>
+      </w:pPr>
+      <w:r>
+        <w:rPr>
+          <w:lang w:val="en-GB"/>
+        </w:rPr>
+        <w:t xml:space="preserve">To finish off we set the translation components of the billboard to the </w:t>
+      </w:r>
+      <w:r>
+        <w:rPr>
+          <w:lang w:val="en-GB"/>
+        </w:rPr>
+        <w:t>position of the billboard.</w:t>
+      </w:r>
+    </w:p>
+    <w:p>
+      <w:pPr>
+        <w:rPr>
+          <w:lang w:val="en-GB"/>
+        </w:rPr>
+      </w:pPr>
+      <w:r>
+        <w:rPr>
+          <w:noProof/>
+          <w:lang w:val="en-GB" w:eastAsia="en-GB"/>
+        </w:rPr>
+        <w:drawing>
+          <wp:inline distT="0" distB="0" distL="0" distR="0">
+            <wp:extent cx="5754183" cy="1041621"/>
+            <wp:effectExtent l="0" t="0" r="0" b="6350"/>
+            <wp:docPr id="12" name="Grafik 12"/>
+            <wp:cNvGraphicFramePr>
+              <a:graphicFrameLocks xmlns:a="http://schemas.openxmlformats.org/drawingml/2006/main" noChangeAspect="1"/>
+            </wp:cNvGraphicFramePr>
+            <a:graphic xmlns:a="http://schemas.openxmlformats.org/drawingml/2006/main">
+              <a:graphicData uri="http://schemas.openxmlformats.org/drawingml/2006/picture">
+                <pic:pic xmlns:pic="http://schemas.openxmlformats.org/drawingml/2006/picture">
+                  <pic:nvPicPr>
+                    <pic:cNvPr id="0" name="Picture 5"/>
+                    <pic:cNvPicPr>
+                      <a:picLocks noChangeAspect="1" noChangeArrowheads="1"/>
+                    </pic:cNvPicPr>
+                  </pic:nvPicPr>
+                  <pic:blipFill rotWithShape="1">
+                    <a:blip r:embed="rId12">
+                      <a:extLst>
+                        <a:ext uri="{28A0092B-C50C-407E-A947-70E740481C1C}">
+                          <a14:useLocalDpi xmlns:a14="http://schemas.microsoft.com/office/drawing/2010/main" val="0"/>
+                        </a:ext>
+                      </a:extLst>
+                    </a:blip>
+                    <a:srcRect t="14920" b="12656"/>
+                    <a:stretch/>
+                  </pic:blipFill>
+                  <pic:spPr bwMode="auto">
+                    <a:xfrm>
+                      <a:off x="0" y="0"/>
+                      <a:ext cx="5756910" cy="1042115"/>
+                    </a:xfrm>
+                    <a:prstGeom prst="rect">
+                      <a:avLst/>
+                    </a:prstGeom>
+                    <a:noFill/>
+                    <a:ln>
+                      <a:noFill/>
+                    </a:ln>
+                    <a:extLst>
+                      <a:ext uri="{53640926-AAD7-44D8-BBD7-CCE9431645EC}">
+                        <a14:shadowObscured xmlns:a14="http://schemas.microsoft.com/office/drawing/2010/main"/>
+                      </a:ext>
+                    </a:extLst>
+                  </pic:spPr>
+                </pic:pic>
+              </a:graphicData>
+            </a:graphic>
+          </wp:inline>
+        </w:drawing>
       </w:r>
     </w:p>
     <w:sectPr>
-      <w:headerReference w:type="default" r:id="rId7"/>
+      <w:headerReference w:type="default" r:id="rId13"/>
       <w:pgSz w:w="11906" w:h="16838"/>
       <w:pgMar w:top="1417" w:right="1417" w:bottom="1134" w:left="1417" w:header="708" w:footer="708" w:gutter="0"/>
       <w:cols w:space="708"/>
@@ -978,7 +1644,7 @@
 </file>
 
 <file path=word/endnotes.xml><?xml version="1.0" encoding="utf-8"?>
-<w:endnotes xmlns:wpc="http://schemas.microsoft.com/office/word/2010/wordprocessingCanvas" xmlns:cx="http://schemas.microsoft.com/office/drawing/2014/chartex" xmlns:cx1="http://schemas.microsoft.com/office/drawing/2015/9/8/chartex" xmlns:cx2="http://schemas.microsoft.com/office/drawing/2015/10/21/chartex" xmlns:cx3="http://schemas.microsoft.com/office/drawing/2016/5/9/chartex" xmlns:cx4="http://schemas.microsoft.com/office/drawing/2016/5/10/chartex" xmlns:cx5="http://schemas.microsoft.com/office/drawing/2016/5/11/chartex" xmlns:mc="http://schemas.openxmlformats.org/markup-compatibility/2006" xmlns:o="urn:schemas-microsoft-com:office:office" xmlns:r="http://schemas.openxmlformats.org/officeDocument/2006/relationships" xmlns:m="http://schemas.openxmlformats.org/officeDocument/2006/math" xmlns:v="urn:schemas-microsoft-com:vml" xmlns:wp14="http://schemas.microsoft.com/office/word/2010/wordprocessingDrawing" xmlns:wp="http://schemas.openxmlformats.org/drawingml/2006/wordprocessingDrawing" xmlns:w10="urn:schemas-microsoft-com:office:word" xmlns:w="http://schemas.openxmlformats.org/wordprocessingml/2006/main" xmlns:w14="http://schemas.microsoft.com/office/word/2010/wordml" xmlns:w15="http://schemas.microsoft.com/office/word/2012/wordml" xmlns:w16se="http://schemas.microsoft.com/office/word/2015/wordml/symex" xmlns:wpg="http://schemas.microsoft.com/office/word/2010/wordprocessingGroup" xmlns:wpi="http://schemas.microsoft.com/office/word/2010/wordprocessingInk" xmlns:wne="http://schemas.microsoft.com/office/word/2006/wordml" xmlns:wps="http://schemas.microsoft.com/office/word/2010/wordprocessingShape" mc:Ignorable="w14 w15 w16se wp14">
+<w:endnotes xmlns:wpc="http://schemas.microsoft.com/office/word/2010/wordprocessingCanvas" xmlns:mc="http://schemas.openxmlformats.org/markup-compatibility/2006" xmlns:o="urn:schemas-microsoft-com:office:office" xmlns:r="http://schemas.openxmlformats.org/officeDocument/2006/relationships" xmlns:m="http://schemas.openxmlformats.org/officeDocument/2006/math" xmlns:v="urn:schemas-microsoft-com:vml" xmlns:wp14="http://schemas.microsoft.com/office/word/2010/wordprocessingDrawing" xmlns:wp="http://schemas.openxmlformats.org/drawingml/2006/wordprocessingDrawing" xmlns:w10="urn:schemas-microsoft-com:office:word" xmlns:w="http://schemas.openxmlformats.org/wordprocessingml/2006/main" xmlns:w14="http://schemas.microsoft.com/office/word/2010/wordml" xmlns:w15="http://schemas.microsoft.com/office/word/2012/wordml" xmlns:wpg="http://schemas.microsoft.com/office/word/2010/wordprocessingGroup" xmlns:wpi="http://schemas.microsoft.com/office/word/2010/wordprocessingInk" xmlns:wne="http://schemas.microsoft.com/office/word/2006/wordml" xmlns:wps="http://schemas.microsoft.com/office/word/2010/wordprocessingShape" mc:Ignorable="w14 w15 wp14">
   <w:endnote w:type="separator" w:id="-1">
     <w:p>
       <w:pPr>
@@ -1003,7 +1669,7 @@
 </file>
 
 <file path=word/footnotes.xml><?xml version="1.0" encoding="utf-8"?>
-<w:footnotes xmlns:wpc="http://schemas.microsoft.com/office/word/2010/wordprocessingCanvas" xmlns:cx="http://schemas.microsoft.com/office/drawing/2014/chartex" xmlns:cx1="http://schemas.microsoft.com/office/drawing/2015/9/8/chartex" xmlns:cx2="http://schemas.microsoft.com/office/drawing/2015/10/21/chartex" xmlns:cx3="http://schemas.microsoft.com/office/drawing/2016/5/9/chartex" xmlns:cx4="http://schemas.microsoft.com/office/drawing/2016/5/10/chartex" xmlns:cx5="http://schemas.microsoft.com/office/drawing/2016/5/11/chartex" xmlns:mc="http://schemas.openxmlformats.org/markup-compatibility/2006" xmlns:o="urn:schemas-microsoft-com:office:office" xmlns:r="http://schemas.openxmlformats.org/officeDocument/2006/relationships" xmlns:m="http://schemas.openxmlformats.org/officeDocument/2006/math" xmlns:v="urn:schemas-microsoft-com:vml" xmlns:wp14="http://schemas.microsoft.com/office/word/2010/wordprocessingDrawing" xmlns:wp="http://schemas.openxmlformats.org/drawingml/2006/wordprocessingDrawing" xmlns:w10="urn:schemas-microsoft-com:office:word" xmlns:w="http://schemas.openxmlformats.org/wordprocessingml/2006/main" xmlns:w14="http://schemas.microsoft.com/office/word/2010/wordml" xmlns:w15="http://schemas.microsoft.com/office/word/2012/wordml" xmlns:w16se="http://schemas.microsoft.com/office/word/2015/wordml/symex" xmlns:wpg="http://schemas.microsoft.com/office/word/2010/wordprocessingGroup" xmlns:wpi="http://schemas.microsoft.com/office/word/2010/wordprocessingInk" xmlns:wne="http://schemas.microsoft.com/office/word/2006/wordml" xmlns:wps="http://schemas.microsoft.com/office/word/2010/wordprocessingShape" mc:Ignorable="w14 w15 w16se wp14">
+<w:footnotes xmlns:wpc="http://schemas.microsoft.com/office/word/2010/wordprocessingCanvas" xmlns:mc="http://schemas.openxmlformats.org/markup-compatibility/2006" xmlns:o="urn:schemas-microsoft-com:office:office" xmlns:r="http://schemas.openxmlformats.org/officeDocument/2006/relationships" xmlns:m="http://schemas.openxmlformats.org/officeDocument/2006/math" xmlns:v="urn:schemas-microsoft-com:vml" xmlns:wp14="http://schemas.microsoft.com/office/word/2010/wordprocessingDrawing" xmlns:wp="http://schemas.openxmlformats.org/drawingml/2006/wordprocessingDrawing" xmlns:w10="urn:schemas-microsoft-com:office:word" xmlns:w="http://schemas.openxmlformats.org/wordprocessingml/2006/main" xmlns:w14="http://schemas.microsoft.com/office/word/2010/wordml" xmlns:w15="http://schemas.microsoft.com/office/word/2012/wordml" xmlns:wpg="http://schemas.microsoft.com/office/word/2010/wordprocessingGroup" xmlns:wpi="http://schemas.microsoft.com/office/word/2010/wordprocessingInk" xmlns:wne="http://schemas.microsoft.com/office/word/2006/wordml" xmlns:wps="http://schemas.microsoft.com/office/word/2010/wordprocessingShape" mc:Ignorable="w14 w15 wp14">
   <w:footnote w:type="separator" w:id="-1">
     <w:p>
       <w:pPr>
@@ -1028,7 +1694,7 @@
 </file>
 
 <file path=word/header1.xml><?xml version="1.0" encoding="utf-8"?>
-<w:hdr xmlns:wpc="http://schemas.microsoft.com/office/word/2010/wordprocessingCanvas" xmlns:cx="http://schemas.microsoft.com/office/drawing/2014/chartex" xmlns:cx1="http://schemas.microsoft.com/office/drawing/2015/9/8/chartex" xmlns:cx2="http://schemas.microsoft.com/office/drawing/2015/10/21/chartex" xmlns:cx3="http://schemas.microsoft.com/office/drawing/2016/5/9/chartex" xmlns:cx4="http://schemas.microsoft.com/office/drawing/2016/5/10/chartex" xmlns:cx5="http://schemas.microsoft.com/office/drawing/2016/5/11/chartex" xmlns:mc="http://schemas.openxmlformats.org/markup-compatibility/2006" xmlns:o="urn:schemas-microsoft-com:office:office" xmlns:r="http://schemas.openxmlformats.org/officeDocument/2006/relationships" xmlns:m="http://schemas.openxmlformats.org/officeDocument/2006/math" xmlns:v="urn:schemas-microsoft-com:vml" xmlns:wp14="http://schemas.microsoft.com/office/word/2010/wordprocessingDrawing" xmlns:wp="http://schemas.openxmlformats.org/drawingml/2006/wordprocessingDrawing" xmlns:w10="urn:schemas-microsoft-com:office:word" xmlns:w="http://schemas.openxmlformats.org/wordprocessingml/2006/main" xmlns:w14="http://schemas.microsoft.com/office/word/2010/wordml" xmlns:w15="http://schemas.microsoft.com/office/word/2012/wordml" xmlns:w16se="http://schemas.microsoft.com/office/word/2015/wordml/symex" xmlns:wpg="http://schemas.microsoft.com/office/word/2010/wordprocessingGroup" xmlns:wpi="http://schemas.microsoft.com/office/word/2010/wordprocessingInk" xmlns:wne="http://schemas.microsoft.com/office/word/2006/wordml" xmlns:wps="http://schemas.microsoft.com/office/word/2010/wordprocessingShape" mc:Ignorable="w14 w15 w16se wp14">
+<w:hdr xmlns:wpc="http://schemas.microsoft.com/office/word/2010/wordprocessingCanvas" xmlns:mc="http://schemas.openxmlformats.org/markup-compatibility/2006" xmlns:o="urn:schemas-microsoft-com:office:office" xmlns:r="http://schemas.openxmlformats.org/officeDocument/2006/relationships" xmlns:m="http://schemas.openxmlformats.org/officeDocument/2006/math" xmlns:v="urn:schemas-microsoft-com:vml" xmlns:wp14="http://schemas.microsoft.com/office/word/2010/wordprocessingDrawing" xmlns:wp="http://schemas.openxmlformats.org/drawingml/2006/wordprocessingDrawing" xmlns:w10="urn:schemas-microsoft-com:office:word" xmlns:w="http://schemas.openxmlformats.org/wordprocessingml/2006/main" xmlns:w14="http://schemas.microsoft.com/office/word/2010/wordml" xmlns:w15="http://schemas.microsoft.com/office/word/2012/wordml" xmlns:wpg="http://schemas.microsoft.com/office/word/2010/wordprocessingGroup" xmlns:wpi="http://schemas.microsoft.com/office/word/2010/wordprocessingInk" xmlns:wne="http://schemas.microsoft.com/office/word/2006/wordml" xmlns:wps="http://schemas.microsoft.com/office/word/2010/wordprocessingShape" mc:Ignorable="w14 w15 wp14">
   <w:p>
     <w:pPr>
       <w:pStyle w:val="Kopfzeile"/>
@@ -1052,8 +1718,218 @@
 </w:hdr>
 </file>
 
+<file path=word/numbering.xml><?xml version="1.0" encoding="utf-8"?>
+<w:numbering xmlns:wpc="http://schemas.microsoft.com/office/word/2010/wordprocessingCanvas" xmlns:mc="http://schemas.openxmlformats.org/markup-compatibility/2006" xmlns:o="urn:schemas-microsoft-com:office:office" xmlns:r="http://schemas.openxmlformats.org/officeDocument/2006/relationships" xmlns:m="http://schemas.openxmlformats.org/officeDocument/2006/math" xmlns:v="urn:schemas-microsoft-com:vml" xmlns:wp14="http://schemas.microsoft.com/office/word/2010/wordprocessingDrawing" xmlns:wp="http://schemas.openxmlformats.org/drawingml/2006/wordprocessingDrawing" xmlns:w10="urn:schemas-microsoft-com:office:word" xmlns:w="http://schemas.openxmlformats.org/wordprocessingml/2006/main" xmlns:w14="http://schemas.microsoft.com/office/word/2010/wordml" xmlns:w15="http://schemas.microsoft.com/office/word/2012/wordml" xmlns:wpg="http://schemas.microsoft.com/office/word/2010/wordprocessingGroup" xmlns:wpi="http://schemas.microsoft.com/office/word/2010/wordprocessingInk" xmlns:wne="http://schemas.microsoft.com/office/word/2006/wordml" xmlns:wps="http://schemas.microsoft.com/office/word/2010/wordprocessingShape" mc:Ignorable="w14 w15 wp14">
+  <w:abstractNum w:abstractNumId="0" w15:restartNumberingAfterBreak="0">
+    <w:nsid w:val="1BFD6309"/>
+    <w:multiLevelType w:val="hybridMultilevel"/>
+    <w:tmpl w:val="4BD0E2B6"/>
+    <w:lvl w:ilvl="0" w:tplc="0809000F">
+      <w:start w:val="1"/>
+      <w:numFmt w:val="decimal"/>
+      <w:lvlText w:val="%1."/>
+      <w:lvlJc w:val="left"/>
+      <w:pPr>
+        <w:ind w:left="720" w:hanging="360"/>
+      </w:pPr>
+    </w:lvl>
+    <w:lvl w:ilvl="1" w:tplc="08090019" w:tentative="1">
+      <w:start w:val="1"/>
+      <w:numFmt w:val="lowerLetter"/>
+      <w:lvlText w:val="%2."/>
+      <w:lvlJc w:val="left"/>
+      <w:pPr>
+        <w:ind w:left="1440" w:hanging="360"/>
+      </w:pPr>
+    </w:lvl>
+    <w:lvl w:ilvl="2" w:tplc="0809001B" w:tentative="1">
+      <w:start w:val="1"/>
+      <w:numFmt w:val="lowerRoman"/>
+      <w:lvlText w:val="%3."/>
+      <w:lvlJc w:val="right"/>
+      <w:pPr>
+        <w:ind w:left="2160" w:hanging="180"/>
+      </w:pPr>
+    </w:lvl>
+    <w:lvl w:ilvl="3" w:tplc="0809000F" w:tentative="1">
+      <w:start w:val="1"/>
+      <w:numFmt w:val="decimal"/>
+      <w:lvlText w:val="%4."/>
+      <w:lvlJc w:val="left"/>
+      <w:pPr>
+        <w:ind w:left="2880" w:hanging="360"/>
+      </w:pPr>
+    </w:lvl>
+    <w:lvl w:ilvl="4" w:tplc="08090019" w:tentative="1">
+      <w:start w:val="1"/>
+      <w:numFmt w:val="lowerLetter"/>
+      <w:lvlText w:val="%5."/>
+      <w:lvlJc w:val="left"/>
+      <w:pPr>
+        <w:ind w:left="3600" w:hanging="360"/>
+      </w:pPr>
+    </w:lvl>
+    <w:lvl w:ilvl="5" w:tplc="0809001B" w:tentative="1">
+      <w:start w:val="1"/>
+      <w:numFmt w:val="lowerRoman"/>
+      <w:lvlText w:val="%6."/>
+      <w:lvlJc w:val="right"/>
+      <w:pPr>
+        <w:ind w:left="4320" w:hanging="180"/>
+      </w:pPr>
+    </w:lvl>
+    <w:lvl w:ilvl="6" w:tplc="0809000F" w:tentative="1">
+      <w:start w:val="1"/>
+      <w:numFmt w:val="decimal"/>
+      <w:lvlText w:val="%7."/>
+      <w:lvlJc w:val="left"/>
+      <w:pPr>
+        <w:ind w:left="5040" w:hanging="360"/>
+      </w:pPr>
+    </w:lvl>
+    <w:lvl w:ilvl="7" w:tplc="08090019" w:tentative="1">
+      <w:start w:val="1"/>
+      <w:numFmt w:val="lowerLetter"/>
+      <w:lvlText w:val="%8."/>
+      <w:lvlJc w:val="left"/>
+      <w:pPr>
+        <w:ind w:left="5760" w:hanging="360"/>
+      </w:pPr>
+    </w:lvl>
+    <w:lvl w:ilvl="8" w:tplc="0809001B" w:tentative="1">
+      <w:start w:val="1"/>
+      <w:numFmt w:val="lowerRoman"/>
+      <w:lvlText w:val="%9."/>
+      <w:lvlJc w:val="right"/>
+      <w:pPr>
+        <w:ind w:left="6480" w:hanging="180"/>
+      </w:pPr>
+    </w:lvl>
+  </w:abstractNum>
+  <w:abstractNum w:abstractNumId="1" w15:restartNumberingAfterBreak="0">
+    <w:nsid w:val="4A4F7A14"/>
+    <w:multiLevelType w:val="hybridMultilevel"/>
+    <w:tmpl w:val="5D8C37AA"/>
+    <w:lvl w:ilvl="0" w:tplc="08090001">
+      <w:start w:val="1"/>
+      <w:numFmt w:val="bullet"/>
+      <w:lvlText w:val=""/>
+      <w:lvlJc w:val="left"/>
+      <w:pPr>
+        <w:ind w:left="720" w:hanging="360"/>
+      </w:pPr>
+      <w:rPr>
+        <w:rFonts w:ascii="Symbol" w:hAnsi="Symbol" w:hint="default"/>
+      </w:rPr>
+    </w:lvl>
+    <w:lvl w:ilvl="1" w:tplc="08090003" w:tentative="1">
+      <w:start w:val="1"/>
+      <w:numFmt w:val="bullet"/>
+      <w:lvlText w:val="o"/>
+      <w:lvlJc w:val="left"/>
+      <w:pPr>
+        <w:ind w:left="1440" w:hanging="360"/>
+      </w:pPr>
+      <w:rPr>
+        <w:rFonts w:ascii="Courier New" w:hAnsi="Courier New" w:cs="Courier New" w:hint="default"/>
+      </w:rPr>
+    </w:lvl>
+    <w:lvl w:ilvl="2" w:tplc="08090005" w:tentative="1">
+      <w:start w:val="1"/>
+      <w:numFmt w:val="bullet"/>
+      <w:lvlText w:val=""/>
+      <w:lvlJc w:val="left"/>
+      <w:pPr>
+        <w:ind w:left="2160" w:hanging="360"/>
+      </w:pPr>
+      <w:rPr>
+        <w:rFonts w:ascii="Wingdings" w:hAnsi="Wingdings" w:hint="default"/>
+      </w:rPr>
+    </w:lvl>
+    <w:lvl w:ilvl="3" w:tplc="08090001" w:tentative="1">
+      <w:start w:val="1"/>
+      <w:numFmt w:val="bullet"/>
+      <w:lvlText w:val=""/>
+      <w:lvlJc w:val="left"/>
+      <w:pPr>
+        <w:ind w:left="2880" w:hanging="360"/>
+      </w:pPr>
+      <w:rPr>
+        <w:rFonts w:ascii="Symbol" w:hAnsi="Symbol" w:hint="default"/>
+      </w:rPr>
+    </w:lvl>
+    <w:lvl w:ilvl="4" w:tplc="08090003" w:tentative="1">
+      <w:start w:val="1"/>
+      <w:numFmt w:val="bullet"/>
+      <w:lvlText w:val="o"/>
+      <w:lvlJc w:val="left"/>
+      <w:pPr>
+        <w:ind w:left="3600" w:hanging="360"/>
+      </w:pPr>
+      <w:rPr>
+        <w:rFonts w:ascii="Courier New" w:hAnsi="Courier New" w:cs="Courier New" w:hint="default"/>
+      </w:rPr>
+    </w:lvl>
+    <w:lvl w:ilvl="5" w:tplc="08090005" w:tentative="1">
+      <w:start w:val="1"/>
+      <w:numFmt w:val="bullet"/>
+      <w:lvlText w:val=""/>
+      <w:lvlJc w:val="left"/>
+      <w:pPr>
+        <w:ind w:left="4320" w:hanging="360"/>
+      </w:pPr>
+      <w:rPr>
+        <w:rFonts w:ascii="Wingdings" w:hAnsi="Wingdings" w:hint="default"/>
+      </w:rPr>
+    </w:lvl>
+    <w:lvl w:ilvl="6" w:tplc="08090001" w:tentative="1">
+      <w:start w:val="1"/>
+      <w:numFmt w:val="bullet"/>
+      <w:lvlText w:val=""/>
+      <w:lvlJc w:val="left"/>
+      <w:pPr>
+        <w:ind w:left="5040" w:hanging="360"/>
+      </w:pPr>
+      <w:rPr>
+        <w:rFonts w:ascii="Symbol" w:hAnsi="Symbol" w:hint="default"/>
+      </w:rPr>
+    </w:lvl>
+    <w:lvl w:ilvl="7" w:tplc="08090003" w:tentative="1">
+      <w:start w:val="1"/>
+      <w:numFmt w:val="bullet"/>
+      <w:lvlText w:val="o"/>
+      <w:lvlJc w:val="left"/>
+      <w:pPr>
+        <w:ind w:left="5760" w:hanging="360"/>
+      </w:pPr>
+      <w:rPr>
+        <w:rFonts w:ascii="Courier New" w:hAnsi="Courier New" w:cs="Courier New" w:hint="default"/>
+      </w:rPr>
+    </w:lvl>
+    <w:lvl w:ilvl="8" w:tplc="08090005" w:tentative="1">
+      <w:start w:val="1"/>
+      <w:numFmt w:val="bullet"/>
+      <w:lvlText w:val=""/>
+      <w:lvlJc w:val="left"/>
+      <w:pPr>
+        <w:ind w:left="6480" w:hanging="360"/>
+      </w:pPr>
+      <w:rPr>
+        <w:rFonts w:ascii="Wingdings" w:hAnsi="Wingdings" w:hint="default"/>
+      </w:rPr>
+    </w:lvl>
+  </w:abstractNum>
+  <w:num w:numId="1">
+    <w:abstractNumId w:val="1"/>
+  </w:num>
+  <w:num w:numId="2">
+    <w:abstractNumId w:val="0"/>
+  </w:num>
+</w:numbering>
+</file>
+
 <file path=word/styles.xml><?xml version="1.0" encoding="utf-8"?>
-<w:styles xmlns:mc="http://schemas.openxmlformats.org/markup-compatibility/2006" xmlns:r="http://schemas.openxmlformats.org/officeDocument/2006/relationships" xmlns:w="http://schemas.openxmlformats.org/wordprocessingml/2006/main" xmlns:w14="http://schemas.microsoft.com/office/word/2010/wordml" xmlns:w15="http://schemas.microsoft.com/office/word/2012/wordml" xmlns:w16se="http://schemas.microsoft.com/office/word/2015/wordml/symex" mc:Ignorable="w14 w15 w16se">
+<w:styles xmlns:mc="http://schemas.openxmlformats.org/markup-compatibility/2006" xmlns:r="http://schemas.openxmlformats.org/officeDocument/2006/relationships" xmlns:w="http://schemas.openxmlformats.org/wordprocessingml/2006/main" xmlns:w14="http://schemas.microsoft.com/office/word/2010/wordml" xmlns:w15="http://schemas.microsoft.com/office/word/2012/wordml" mc:Ignorable="w14 w15">
   <w:docDefaults>
     <w:rPrDefault>
       <w:rPr>
@@ -1069,7 +1945,7 @@
       </w:pPr>
     </w:pPrDefault>
   </w:docDefaults>
-  <w:latentStyles w:defLockedState="0" w:defUIPriority="99" w:defSemiHidden="0" w:defUnhideWhenUsed="0" w:defQFormat="0" w:count="374">
+  <w:latentStyles w:defLockedState="0" w:defUIPriority="99" w:defSemiHidden="0" w:defUnhideWhenUsed="0" w:defQFormat="0" w:count="371">
     <w:lsdException w:name="Normal" w:uiPriority="0" w:qFormat="1"/>
     <w:lsdException w:name="heading 1" w:uiPriority="9" w:qFormat="1"/>
     <w:lsdException w:name="heading 2" w:semiHidden="1" w:uiPriority="9" w:unhideWhenUsed="1" w:qFormat="1"/>
@@ -1441,9 +2317,6 @@
     <w:lsdException w:name="List Table 5 Dark Accent 6" w:uiPriority="50"/>
     <w:lsdException w:name="List Table 6 Colorful Accent 6" w:uiPriority="51"/>
     <w:lsdException w:name="List Table 7 Colorful Accent 6" w:uiPriority="52"/>
-    <w:lsdException w:name="Mention" w:semiHidden="1" w:unhideWhenUsed="1"/>
-    <w:lsdException w:name="Smart Hyperlink" w:semiHidden="1" w:unhideWhenUsed="1"/>
-    <w:lsdException w:name="Hashtag" w:semiHidden="1" w:unhideWhenUsed="1"/>
   </w:latentStyles>
   <w:style w:type="paragraph" w:default="1" w:styleId="Standard">
     <w:name w:val="Normal"/>
@@ -1667,6 +2540,20 @@
     <w:rsid w:val="00EB01AA"/>
     <w:rPr>
       <w:color w:val="808080"/>
+    </w:rPr>
+  </w:style>
+  <w:style w:type="paragraph" w:styleId="Listenabsatz">
+    <w:name w:val="List Paragraph"/>
+    <w:basedOn w:val="Standard"/>
+    <w:uiPriority w:val="34"/>
+    <w:qFormat/>
+    <w:rsid w:val="000C4C12"/>
+    <w:pPr>
+      <w:ind w:left="720"/>
+      <w:contextualSpacing/>
+    </w:pPr>
+    <w:rPr>
+      <w:lang w:val="en-GB"/>
     </w:rPr>
   </w:style>
 </w:styles>
@@ -1931,4 +2818,16 @@
     </a:ext>
   </a:extLst>
 </a:theme>
+</file>
+
+<file path=customXml/item1.xml><?xml version="1.0" encoding="utf-8"?>
+<b:Sources xmlns:b="http://schemas.openxmlformats.org/officeDocument/2006/bibliography" xmlns="http://schemas.openxmlformats.org/officeDocument/2006/bibliography" SelectedStyle="\APASixthEditionOfficeOnline.xsl" StyleName="APA" Version="6"/>
+</file>
+
+<file path=customXml/itemProps1.xml><?xml version="1.0" encoding="utf-8"?>
+<ds:datastoreItem xmlns:ds="http://schemas.openxmlformats.org/officeDocument/2006/customXml" ds:itemID="{9B4EEBBE-1909-45B8-AD50-A184E5A9416F}">
+  <ds:schemaRefs>
+    <ds:schemaRef ds:uri="http://schemas.openxmlformats.org/officeDocument/2006/bibliography"/>
+  </ds:schemaRefs>
+</ds:datastoreItem>
 </file>
</xml_diff>

<commit_message>
Fixed Camera scene, Added display text
</commit_message>
<xml_diff>
--- a/special_effect/algorithmic description.docx
+++ b/special_effect/algorithmic description.docx
@@ -1,6 +1,6 @@
 
 <file path=word/document.xml><?xml version="1.0" encoding="utf-8"?>
-<w:document xmlns:wpc="http://schemas.microsoft.com/office/word/2010/wordprocessingCanvas" xmlns:mc="http://schemas.openxmlformats.org/markup-compatibility/2006" xmlns:o="urn:schemas-microsoft-com:office:office" xmlns:r="http://schemas.openxmlformats.org/officeDocument/2006/relationships" xmlns:m="http://schemas.openxmlformats.org/officeDocument/2006/math" xmlns:v="urn:schemas-microsoft-com:vml" xmlns:wp14="http://schemas.microsoft.com/office/word/2010/wordprocessingDrawing" xmlns:wp="http://schemas.openxmlformats.org/drawingml/2006/wordprocessingDrawing" xmlns:w10="urn:schemas-microsoft-com:office:word" xmlns:w="http://schemas.openxmlformats.org/wordprocessingml/2006/main" xmlns:w14="http://schemas.microsoft.com/office/word/2010/wordml" xmlns:w15="http://schemas.microsoft.com/office/word/2012/wordml" xmlns:wpg="http://schemas.microsoft.com/office/word/2010/wordprocessingGroup" xmlns:wpi="http://schemas.microsoft.com/office/word/2010/wordprocessingInk" xmlns:wne="http://schemas.microsoft.com/office/word/2006/wordml" xmlns:wps="http://schemas.microsoft.com/office/word/2010/wordprocessingShape" mc:Ignorable="w14 w15 wp14">
+<w:document xmlns:wpc="http://schemas.microsoft.com/office/word/2010/wordprocessingCanvas" xmlns:cx="http://schemas.microsoft.com/office/drawing/2014/chartex" xmlns:cx1="http://schemas.microsoft.com/office/drawing/2015/9/8/chartex" xmlns:cx2="http://schemas.microsoft.com/office/drawing/2015/10/21/chartex" xmlns:cx3="http://schemas.microsoft.com/office/drawing/2016/5/9/chartex" xmlns:cx4="http://schemas.microsoft.com/office/drawing/2016/5/10/chartex" xmlns:cx5="http://schemas.microsoft.com/office/drawing/2016/5/11/chartex" xmlns:mc="http://schemas.openxmlformats.org/markup-compatibility/2006" xmlns:o="urn:schemas-microsoft-com:office:office" xmlns:r="http://schemas.openxmlformats.org/officeDocument/2006/relationships" xmlns:m="http://schemas.openxmlformats.org/officeDocument/2006/math" xmlns:v="urn:schemas-microsoft-com:vml" xmlns:wp14="http://schemas.microsoft.com/office/word/2010/wordprocessingDrawing" xmlns:wp="http://schemas.openxmlformats.org/drawingml/2006/wordprocessingDrawing" xmlns:w10="urn:schemas-microsoft-com:office:word" xmlns:w="http://schemas.openxmlformats.org/wordprocessingml/2006/main" xmlns:w14="http://schemas.microsoft.com/office/word/2010/wordml" xmlns:w15="http://schemas.microsoft.com/office/word/2012/wordml" xmlns:w16se="http://schemas.microsoft.com/office/word/2015/wordml/symex" xmlns:wpg="http://schemas.microsoft.com/office/word/2010/wordprocessingGroup" xmlns:wpi="http://schemas.microsoft.com/office/word/2010/wordprocessingInk" xmlns:wne="http://schemas.microsoft.com/office/word/2006/wordml" xmlns:wps="http://schemas.microsoft.com/office/word/2010/wordprocessingShape" mc:Ignorable="w14 w15 w16se wp14">
   <w:body>
     <w:p>
       <w:pPr>
@@ -66,11 +66,19 @@
         </w:rPr>
         <w:t xml:space="preserve">y implemented in the vertex </w:t>
       </w:r>
-      <w:r>
-        <w:rPr>
-          <w:lang w:val="en-US"/>
-        </w:rPr>
-        <w:t xml:space="preserve">shader. </w:t>
+      <w:proofErr w:type="spellStart"/>
+      <w:r>
+        <w:rPr>
+          <w:lang w:val="en-US"/>
+        </w:rPr>
+        <w:t>shader</w:t>
+      </w:r>
+      <w:proofErr w:type="spellEnd"/>
+      <w:r>
+        <w:rPr>
+          <w:lang w:val="en-US"/>
+        </w:rPr>
+        <w:t xml:space="preserve">. </w:t>
       </w:r>
       <w:r>
         <w:rPr>
@@ -82,8 +90,16 @@
         <w:rPr>
           <w:lang w:val="en-US"/>
         </w:rPr>
-        <w:t xml:space="preserve"> and to the new position in respect the normals</w:t>
-      </w:r>
+        <w:t xml:space="preserve"> and to the new position in respect the </w:t>
+      </w:r>
+      <w:proofErr w:type="spellStart"/>
+      <w:r>
+        <w:rPr>
+          <w:lang w:val="en-US"/>
+        </w:rPr>
+        <w:t>normals</w:t>
+      </w:r>
+      <w:proofErr w:type="spellEnd"/>
       <w:r>
         <w:rPr>
           <w:lang w:val="en-US"/>
@@ -117,15 +133,7 @@
         <w:rPr>
           <w:lang w:val="en-US"/>
         </w:rPr>
-        <w:t>To create a wave, it is needed to create a</w:t>
-      </w:r>
-      <w:bookmarkStart w:id="0" w:name="_GoBack"/>
-      <w:bookmarkEnd w:id="0"/>
-      <w:r>
-        <w:rPr>
-          <w:lang w:val="en-US"/>
-        </w:rPr>
-        <w:t xml:space="preserve"> mesh to manipulate each vertex </w:t>
+        <w:t xml:space="preserve">To create a wave, it is needed to create a mesh to manipulate each vertex </w:t>
       </w:r>
       <w:r>
         <w:rPr>
@@ -190,7 +198,35 @@
         <w:rPr>
           <w:lang w:val="en-US"/>
         </w:rPr>
-        <w:t>This mesh is now used in a special vertex shader. In this shader, the y-position of the vertex and the normal vector of each vertex is calculated.  For the position, the use of a wave equation is needed. Our wave equation is defined as following:</w:t>
+        <w:t xml:space="preserve">This mesh is now used in a special vertex </w:t>
+      </w:r>
+      <w:proofErr w:type="spellStart"/>
+      <w:r>
+        <w:rPr>
+          <w:lang w:val="en-US"/>
+        </w:rPr>
+        <w:t>shader</w:t>
+      </w:r>
+      <w:proofErr w:type="spellEnd"/>
+      <w:r>
+        <w:rPr>
+          <w:lang w:val="en-US"/>
+        </w:rPr>
+        <w:t xml:space="preserve">. In this </w:t>
+      </w:r>
+      <w:proofErr w:type="spellStart"/>
+      <w:r>
+        <w:rPr>
+          <w:lang w:val="en-US"/>
+        </w:rPr>
+        <w:t>shader</w:t>
+      </w:r>
+      <w:proofErr w:type="spellEnd"/>
+      <w:r>
+        <w:rPr>
+          <w:lang w:val="en-US"/>
+        </w:rPr>
+        <w:t>, the y-position of the vertex and the normal vector of each vertex is calculated.  For the position, the use of a wave equation is needed. Our wave equation is defined as following:</w:t>
       </w:r>
     </w:p>
     <w:p>
@@ -348,7 +384,7 @@
       <w:r>
         <w:rPr>
           <w:noProof/>
-          <w:lang w:val="en-GB" w:eastAsia="en-GB"/>
+          <w:lang w:eastAsia="de-DE"/>
         </w:rPr>
         <w:drawing>
           <wp:anchor distT="0" distB="0" distL="114300" distR="114300" simplePos="0" relativeHeight="251659264" behindDoc="0" locked="0" layoutInCell="1" allowOverlap="1">
@@ -748,7 +784,23 @@
           <w:rFonts w:eastAsiaTheme="minorEastAsia"/>
           <w:lang w:val="en-US"/>
         </w:rPr>
-        <w:t>The frequency is used to determine how long each wave (wavelength) should be. This comes in handy, as water has different waves with different frequencies.</w:t>
+        <w:t>The frequency is used to determ</w:t>
+      </w:r>
+      <w:proofErr w:type="spellStart"/>
+      <w:r>
+        <w:rPr>
+          <w:rFonts w:eastAsiaTheme="minorEastAsia"/>
+          <w:lang w:val="en-US"/>
+        </w:rPr>
+        <w:t>ine</w:t>
+      </w:r>
+      <w:proofErr w:type="spellEnd"/>
+      <w:r>
+        <w:rPr>
+          <w:rFonts w:eastAsiaTheme="minorEastAsia"/>
+          <w:lang w:val="en-US"/>
+        </w:rPr>
+        <w:t xml:space="preserve"> how long each wave (wavelength) should be. This comes in handy, as water has different waves with different frequencies.</w:t>
       </w:r>
     </w:p>
     <w:p>
@@ -923,8 +975,16 @@
         <w:rPr>
           <w:lang w:val="en-GB"/>
         </w:rPr>
-        <w:t>The animation of the billboard is done in the AnimationSGNode</w:t>
-      </w:r>
+        <w:t xml:space="preserve">The animation of the billboard is done in the </w:t>
+      </w:r>
+      <w:proofErr w:type="spellStart"/>
+      <w:r>
+        <w:rPr>
+          <w:lang w:val="en-GB"/>
+        </w:rPr>
+        <w:t>AnimationSGNode</w:t>
+      </w:r>
+      <w:proofErr w:type="spellEnd"/>
       <w:r>
         <w:rPr>
           <w:lang w:val="en-GB"/>
@@ -951,12 +1011,14 @@
           <w:lang w:val="en-GB"/>
         </w:rPr>
       </w:pPr>
+      <w:proofErr w:type="spellStart"/>
       <w:r>
         <w:rPr>
           <w:lang w:val="en-GB"/>
         </w:rPr>
         <w:t>treeRotate</w:t>
       </w:r>
+      <w:proofErr w:type="spellEnd"/>
     </w:p>
     <w:p>
       <w:pPr>
@@ -967,7 +1029,7 @@
       <w:r>
         <w:rPr>
           <w:noProof/>
-          <w:lang w:val="en-GB" w:eastAsia="en-GB"/>
+          <w:lang w:eastAsia="de-DE"/>
         </w:rPr>
         <w:drawing>
           <wp:anchor distT="0" distB="0" distL="114300" distR="114300" simplePos="0" relativeHeight="251660288" behindDoc="0" locked="0" layoutInCell="1" allowOverlap="1">
@@ -1073,8 +1135,30 @@
         <w:rPr>
           <w:lang w:val="en-GB"/>
         </w:rPr>
-        <w:t>With the ViewMatrix we can calculate the CameraMatrix</w:t>
-      </w:r>
+        <w:t xml:space="preserve">With the </w:t>
+      </w:r>
+      <w:proofErr w:type="spellStart"/>
+      <w:r>
+        <w:rPr>
+          <w:lang w:val="en-GB"/>
+        </w:rPr>
+        <w:t>ViewMatrix</w:t>
+      </w:r>
+      <w:proofErr w:type="spellEnd"/>
+      <w:r>
+        <w:rPr>
+          <w:lang w:val="en-GB"/>
+        </w:rPr>
+        <w:t xml:space="preserve"> we can calculate the </w:t>
+      </w:r>
+      <w:proofErr w:type="spellStart"/>
+      <w:r>
+        <w:rPr>
+          <w:lang w:val="en-GB"/>
+        </w:rPr>
+        <w:t>CameraMatrix</w:t>
+      </w:r>
+      <w:proofErr w:type="spellEnd"/>
       <w:r>
         <w:rPr>
           <w:lang w:val="en-GB"/>
@@ -1135,7 +1219,14 @@
         <w:rPr>
           <w:lang w:val="en-GB"/>
         </w:rPr>
-        <w:t>The V</w:t>
+        <w:t xml:space="preserve">The </w:t>
+      </w:r>
+      <w:proofErr w:type="spellStart"/>
+      <w:r>
+        <w:rPr>
+          <w:lang w:val="en-GB"/>
+        </w:rPr>
+        <w:t>V</w:t>
       </w:r>
       <w:r>
         <w:rPr>
@@ -1147,7 +1238,14 @@
         <w:rPr>
           <w:lang w:val="en-GB"/>
         </w:rPr>
-        <w:t>wMatrix contains t</w:t>
+        <w:t>wMatrix</w:t>
+      </w:r>
+      <w:proofErr w:type="spellEnd"/>
+      <w:r>
+        <w:rPr>
+          <w:lang w:val="en-GB"/>
+        </w:rPr>
+        <w:t xml:space="preserve"> contains t</w:t>
       </w:r>
       <w:r>
         <w:rPr>
@@ -1159,7 +1257,7 @@
         <w:rPr>
           <w:lang w:val="en-GB"/>
         </w:rPr>
-        <w:t>and t</w:t>
+        <w:t>and r</w:t>
       </w:r>
       <w:r>
         <w:rPr>
@@ -1177,7 +1275,7 @@
       <w:r>
         <w:rPr>
           <w:noProof/>
-          <w:lang w:val="en-GB" w:eastAsia="en-GB"/>
+          <w:lang w:eastAsia="de-DE"/>
         </w:rPr>
         <w:drawing>
           <wp:anchor distT="0" distB="0" distL="114300" distR="114300" simplePos="0" relativeHeight="251661312" behindDoc="0" locked="0" layoutInCell="1" allowOverlap="1">
@@ -1320,7 +1418,7 @@
       <w:r>
         <w:rPr>
           <w:noProof/>
-          <w:lang w:val="en-GB" w:eastAsia="en-GB"/>
+          <w:lang w:eastAsia="de-DE"/>
         </w:rPr>
         <w:drawing>
           <wp:anchor distT="0" distB="0" distL="114300" distR="114300" simplePos="0" relativeHeight="251662336" behindDoc="0" locked="0" layoutInCell="1" allowOverlap="1">
@@ -1455,7 +1553,21 @@
         <w:rPr>
           <w:lang w:val="en-GB"/>
         </w:rPr>
-        <w:t>. Therefore we only need to set the Y r</w:t>
+        <w:t xml:space="preserve">. </w:t>
+      </w:r>
+      <w:bookmarkStart w:id="0" w:name="_GoBack"/>
+      <w:bookmarkEnd w:id="0"/>
+      <w:r>
+        <w:rPr>
+          <w:lang w:val="en-GB"/>
+        </w:rPr>
+        <w:t>Therefore,</w:t>
+      </w:r>
+      <w:r>
+        <w:rPr>
+          <w:lang w:val="en-GB"/>
+        </w:rPr>
+        <w:t xml:space="preserve"> we only need to set the Y r</w:t>
       </w:r>
       <w:r>
         <w:rPr>
@@ -1498,7 +1610,21 @@
         <w:rPr>
           <w:lang w:val="en-GB"/>
         </w:rPr>
-        <w:t xml:space="preserve">Now we have the CameraMatrix next step is to set the </w:t>
+        <w:t xml:space="preserve">Now we have the </w:t>
+      </w:r>
+      <w:proofErr w:type="spellStart"/>
+      <w:r>
+        <w:rPr>
+          <w:lang w:val="en-GB"/>
+        </w:rPr>
+        <w:t>CameraMatrix</w:t>
+      </w:r>
+      <w:proofErr w:type="spellEnd"/>
+      <w:r>
+        <w:rPr>
+          <w:lang w:val="en-GB"/>
+        </w:rPr>
+        <w:t xml:space="preserve"> next step is to set the </w:t>
       </w:r>
       <w:r>
         <w:rPr>
@@ -1577,7 +1703,7 @@
       <w:r>
         <w:rPr>
           <w:noProof/>
-          <w:lang w:val="en-GB" w:eastAsia="en-GB"/>
+          <w:lang w:eastAsia="de-DE"/>
         </w:rPr>
         <w:drawing>
           <wp:inline distT="0" distB="0" distL="0" distR="0">
@@ -1644,7 +1770,7 @@
 </file>
 
 <file path=word/endnotes.xml><?xml version="1.0" encoding="utf-8"?>
-<w:endnotes xmlns:wpc="http://schemas.microsoft.com/office/word/2010/wordprocessingCanvas" xmlns:mc="http://schemas.openxmlformats.org/markup-compatibility/2006" xmlns:o="urn:schemas-microsoft-com:office:office" xmlns:r="http://schemas.openxmlformats.org/officeDocument/2006/relationships" xmlns:m="http://schemas.openxmlformats.org/officeDocument/2006/math" xmlns:v="urn:schemas-microsoft-com:vml" xmlns:wp14="http://schemas.microsoft.com/office/word/2010/wordprocessingDrawing" xmlns:wp="http://schemas.openxmlformats.org/drawingml/2006/wordprocessingDrawing" xmlns:w10="urn:schemas-microsoft-com:office:word" xmlns:w="http://schemas.openxmlformats.org/wordprocessingml/2006/main" xmlns:w14="http://schemas.microsoft.com/office/word/2010/wordml" xmlns:w15="http://schemas.microsoft.com/office/word/2012/wordml" xmlns:wpg="http://schemas.microsoft.com/office/word/2010/wordprocessingGroup" xmlns:wpi="http://schemas.microsoft.com/office/word/2010/wordprocessingInk" xmlns:wne="http://schemas.microsoft.com/office/word/2006/wordml" xmlns:wps="http://schemas.microsoft.com/office/word/2010/wordprocessingShape" mc:Ignorable="w14 w15 wp14">
+<w:endnotes xmlns:wpc="http://schemas.microsoft.com/office/word/2010/wordprocessingCanvas" xmlns:cx="http://schemas.microsoft.com/office/drawing/2014/chartex" xmlns:cx1="http://schemas.microsoft.com/office/drawing/2015/9/8/chartex" xmlns:cx2="http://schemas.microsoft.com/office/drawing/2015/10/21/chartex" xmlns:cx3="http://schemas.microsoft.com/office/drawing/2016/5/9/chartex" xmlns:cx4="http://schemas.microsoft.com/office/drawing/2016/5/10/chartex" xmlns:cx5="http://schemas.microsoft.com/office/drawing/2016/5/11/chartex" xmlns:mc="http://schemas.openxmlformats.org/markup-compatibility/2006" xmlns:o="urn:schemas-microsoft-com:office:office" xmlns:r="http://schemas.openxmlformats.org/officeDocument/2006/relationships" xmlns:m="http://schemas.openxmlformats.org/officeDocument/2006/math" xmlns:v="urn:schemas-microsoft-com:vml" xmlns:wp14="http://schemas.microsoft.com/office/word/2010/wordprocessingDrawing" xmlns:wp="http://schemas.openxmlformats.org/drawingml/2006/wordprocessingDrawing" xmlns:w10="urn:schemas-microsoft-com:office:word" xmlns:w="http://schemas.openxmlformats.org/wordprocessingml/2006/main" xmlns:w14="http://schemas.microsoft.com/office/word/2010/wordml" xmlns:w15="http://schemas.microsoft.com/office/word/2012/wordml" xmlns:w16se="http://schemas.microsoft.com/office/word/2015/wordml/symex" xmlns:wpg="http://schemas.microsoft.com/office/word/2010/wordprocessingGroup" xmlns:wpi="http://schemas.microsoft.com/office/word/2010/wordprocessingInk" xmlns:wne="http://schemas.microsoft.com/office/word/2006/wordml" xmlns:wps="http://schemas.microsoft.com/office/word/2010/wordprocessingShape" mc:Ignorable="w14 w15 w16se wp14">
   <w:endnote w:type="separator" w:id="-1">
     <w:p>
       <w:pPr>
@@ -1669,7 +1795,7 @@
 </file>
 
 <file path=word/footnotes.xml><?xml version="1.0" encoding="utf-8"?>
-<w:footnotes xmlns:wpc="http://schemas.microsoft.com/office/word/2010/wordprocessingCanvas" xmlns:mc="http://schemas.openxmlformats.org/markup-compatibility/2006" xmlns:o="urn:schemas-microsoft-com:office:office" xmlns:r="http://schemas.openxmlformats.org/officeDocument/2006/relationships" xmlns:m="http://schemas.openxmlformats.org/officeDocument/2006/math" xmlns:v="urn:schemas-microsoft-com:vml" xmlns:wp14="http://schemas.microsoft.com/office/word/2010/wordprocessingDrawing" xmlns:wp="http://schemas.openxmlformats.org/drawingml/2006/wordprocessingDrawing" xmlns:w10="urn:schemas-microsoft-com:office:word" xmlns:w="http://schemas.openxmlformats.org/wordprocessingml/2006/main" xmlns:w14="http://schemas.microsoft.com/office/word/2010/wordml" xmlns:w15="http://schemas.microsoft.com/office/word/2012/wordml" xmlns:wpg="http://schemas.microsoft.com/office/word/2010/wordprocessingGroup" xmlns:wpi="http://schemas.microsoft.com/office/word/2010/wordprocessingInk" xmlns:wne="http://schemas.microsoft.com/office/word/2006/wordml" xmlns:wps="http://schemas.microsoft.com/office/word/2010/wordprocessingShape" mc:Ignorable="w14 w15 wp14">
+<w:footnotes xmlns:wpc="http://schemas.microsoft.com/office/word/2010/wordprocessingCanvas" xmlns:cx="http://schemas.microsoft.com/office/drawing/2014/chartex" xmlns:cx1="http://schemas.microsoft.com/office/drawing/2015/9/8/chartex" xmlns:cx2="http://schemas.microsoft.com/office/drawing/2015/10/21/chartex" xmlns:cx3="http://schemas.microsoft.com/office/drawing/2016/5/9/chartex" xmlns:cx4="http://schemas.microsoft.com/office/drawing/2016/5/10/chartex" xmlns:cx5="http://schemas.microsoft.com/office/drawing/2016/5/11/chartex" xmlns:mc="http://schemas.openxmlformats.org/markup-compatibility/2006" xmlns:o="urn:schemas-microsoft-com:office:office" xmlns:r="http://schemas.openxmlformats.org/officeDocument/2006/relationships" xmlns:m="http://schemas.openxmlformats.org/officeDocument/2006/math" xmlns:v="urn:schemas-microsoft-com:vml" xmlns:wp14="http://schemas.microsoft.com/office/word/2010/wordprocessingDrawing" xmlns:wp="http://schemas.openxmlformats.org/drawingml/2006/wordprocessingDrawing" xmlns:w10="urn:schemas-microsoft-com:office:word" xmlns:w="http://schemas.openxmlformats.org/wordprocessingml/2006/main" xmlns:w14="http://schemas.microsoft.com/office/word/2010/wordml" xmlns:w15="http://schemas.microsoft.com/office/word/2012/wordml" xmlns:w16se="http://schemas.microsoft.com/office/word/2015/wordml/symex" xmlns:wpg="http://schemas.microsoft.com/office/word/2010/wordprocessingGroup" xmlns:wpi="http://schemas.microsoft.com/office/word/2010/wordprocessingInk" xmlns:wne="http://schemas.microsoft.com/office/word/2006/wordml" xmlns:wps="http://schemas.microsoft.com/office/word/2010/wordprocessingShape" mc:Ignorable="w14 w15 w16se wp14">
   <w:footnote w:type="separator" w:id="-1">
     <w:p>
       <w:pPr>
@@ -1694,7 +1820,7 @@
 </file>
 
 <file path=word/header1.xml><?xml version="1.0" encoding="utf-8"?>
-<w:hdr xmlns:wpc="http://schemas.microsoft.com/office/word/2010/wordprocessingCanvas" xmlns:mc="http://schemas.openxmlformats.org/markup-compatibility/2006" xmlns:o="urn:schemas-microsoft-com:office:office" xmlns:r="http://schemas.openxmlformats.org/officeDocument/2006/relationships" xmlns:m="http://schemas.openxmlformats.org/officeDocument/2006/math" xmlns:v="urn:schemas-microsoft-com:vml" xmlns:wp14="http://schemas.microsoft.com/office/word/2010/wordprocessingDrawing" xmlns:wp="http://schemas.openxmlformats.org/drawingml/2006/wordprocessingDrawing" xmlns:w10="urn:schemas-microsoft-com:office:word" xmlns:w="http://schemas.openxmlformats.org/wordprocessingml/2006/main" xmlns:w14="http://schemas.microsoft.com/office/word/2010/wordml" xmlns:w15="http://schemas.microsoft.com/office/word/2012/wordml" xmlns:wpg="http://schemas.microsoft.com/office/word/2010/wordprocessingGroup" xmlns:wpi="http://schemas.microsoft.com/office/word/2010/wordprocessingInk" xmlns:wne="http://schemas.microsoft.com/office/word/2006/wordml" xmlns:wps="http://schemas.microsoft.com/office/word/2010/wordprocessingShape" mc:Ignorable="w14 w15 wp14">
+<w:hdr xmlns:wpc="http://schemas.microsoft.com/office/word/2010/wordprocessingCanvas" xmlns:cx="http://schemas.microsoft.com/office/drawing/2014/chartex" xmlns:cx1="http://schemas.microsoft.com/office/drawing/2015/9/8/chartex" xmlns:cx2="http://schemas.microsoft.com/office/drawing/2015/10/21/chartex" xmlns:cx3="http://schemas.microsoft.com/office/drawing/2016/5/9/chartex" xmlns:cx4="http://schemas.microsoft.com/office/drawing/2016/5/10/chartex" xmlns:cx5="http://schemas.microsoft.com/office/drawing/2016/5/11/chartex" xmlns:mc="http://schemas.openxmlformats.org/markup-compatibility/2006" xmlns:o="urn:schemas-microsoft-com:office:office" xmlns:r="http://schemas.openxmlformats.org/officeDocument/2006/relationships" xmlns:m="http://schemas.openxmlformats.org/officeDocument/2006/math" xmlns:v="urn:schemas-microsoft-com:vml" xmlns:wp14="http://schemas.microsoft.com/office/word/2010/wordprocessingDrawing" xmlns:wp="http://schemas.openxmlformats.org/drawingml/2006/wordprocessingDrawing" xmlns:w10="urn:schemas-microsoft-com:office:word" xmlns:w="http://schemas.openxmlformats.org/wordprocessingml/2006/main" xmlns:w14="http://schemas.microsoft.com/office/word/2010/wordml" xmlns:w15="http://schemas.microsoft.com/office/word/2012/wordml" xmlns:w16se="http://schemas.microsoft.com/office/word/2015/wordml/symex" xmlns:wpg="http://schemas.microsoft.com/office/word/2010/wordprocessingGroup" xmlns:wpi="http://schemas.microsoft.com/office/word/2010/wordprocessingInk" xmlns:wne="http://schemas.microsoft.com/office/word/2006/wordml" xmlns:wps="http://schemas.microsoft.com/office/word/2010/wordprocessingShape" mc:Ignorable="w14 w15 w16se wp14">
   <w:p>
     <w:pPr>
       <w:pStyle w:val="Kopfzeile"/>
@@ -1719,7 +1845,7 @@
 </file>
 
 <file path=word/numbering.xml><?xml version="1.0" encoding="utf-8"?>
-<w:numbering xmlns:wpc="http://schemas.microsoft.com/office/word/2010/wordprocessingCanvas" xmlns:mc="http://schemas.openxmlformats.org/markup-compatibility/2006" xmlns:o="urn:schemas-microsoft-com:office:office" xmlns:r="http://schemas.openxmlformats.org/officeDocument/2006/relationships" xmlns:m="http://schemas.openxmlformats.org/officeDocument/2006/math" xmlns:v="urn:schemas-microsoft-com:vml" xmlns:wp14="http://schemas.microsoft.com/office/word/2010/wordprocessingDrawing" xmlns:wp="http://schemas.openxmlformats.org/drawingml/2006/wordprocessingDrawing" xmlns:w10="urn:schemas-microsoft-com:office:word" xmlns:w="http://schemas.openxmlformats.org/wordprocessingml/2006/main" xmlns:w14="http://schemas.microsoft.com/office/word/2010/wordml" xmlns:w15="http://schemas.microsoft.com/office/word/2012/wordml" xmlns:wpg="http://schemas.microsoft.com/office/word/2010/wordprocessingGroup" xmlns:wpi="http://schemas.microsoft.com/office/word/2010/wordprocessingInk" xmlns:wne="http://schemas.microsoft.com/office/word/2006/wordml" xmlns:wps="http://schemas.microsoft.com/office/word/2010/wordprocessingShape" mc:Ignorable="w14 w15 wp14">
+<w:numbering xmlns:wpc="http://schemas.microsoft.com/office/word/2010/wordprocessingCanvas" xmlns:cx="http://schemas.microsoft.com/office/drawing/2014/chartex" xmlns:cx1="http://schemas.microsoft.com/office/drawing/2015/9/8/chartex" xmlns:cx2="http://schemas.microsoft.com/office/drawing/2015/10/21/chartex" xmlns:cx3="http://schemas.microsoft.com/office/drawing/2016/5/9/chartex" xmlns:cx4="http://schemas.microsoft.com/office/drawing/2016/5/10/chartex" xmlns:cx5="http://schemas.microsoft.com/office/drawing/2016/5/11/chartex" xmlns:mc="http://schemas.openxmlformats.org/markup-compatibility/2006" xmlns:o="urn:schemas-microsoft-com:office:office" xmlns:r="http://schemas.openxmlformats.org/officeDocument/2006/relationships" xmlns:m="http://schemas.openxmlformats.org/officeDocument/2006/math" xmlns:v="urn:schemas-microsoft-com:vml" xmlns:wp14="http://schemas.microsoft.com/office/word/2010/wordprocessingDrawing" xmlns:wp="http://schemas.openxmlformats.org/drawingml/2006/wordprocessingDrawing" xmlns:w10="urn:schemas-microsoft-com:office:word" xmlns:w="http://schemas.openxmlformats.org/wordprocessingml/2006/main" xmlns:w14="http://schemas.microsoft.com/office/word/2010/wordml" xmlns:w15="http://schemas.microsoft.com/office/word/2012/wordml" xmlns:w16se="http://schemas.microsoft.com/office/word/2015/wordml/symex" xmlns:wpg="http://schemas.microsoft.com/office/word/2010/wordprocessingGroup" xmlns:wpi="http://schemas.microsoft.com/office/word/2010/wordprocessingInk" xmlns:wne="http://schemas.microsoft.com/office/word/2006/wordml" xmlns:wps="http://schemas.microsoft.com/office/word/2010/wordprocessingShape" mc:Ignorable="w14 w15 w16se wp14">
   <w:abstractNum w:abstractNumId="0" w15:restartNumberingAfterBreak="0">
     <w:nsid w:val="1BFD6309"/>
     <w:multiLevelType w:val="hybridMultilevel"/>
@@ -1929,7 +2055,7 @@
 </file>
 
 <file path=word/styles.xml><?xml version="1.0" encoding="utf-8"?>
-<w:styles xmlns:mc="http://schemas.openxmlformats.org/markup-compatibility/2006" xmlns:r="http://schemas.openxmlformats.org/officeDocument/2006/relationships" xmlns:w="http://schemas.openxmlformats.org/wordprocessingml/2006/main" xmlns:w14="http://schemas.microsoft.com/office/word/2010/wordml" xmlns:w15="http://schemas.microsoft.com/office/word/2012/wordml" mc:Ignorable="w14 w15">
+<w:styles xmlns:mc="http://schemas.openxmlformats.org/markup-compatibility/2006" xmlns:r="http://schemas.openxmlformats.org/officeDocument/2006/relationships" xmlns:w="http://schemas.openxmlformats.org/wordprocessingml/2006/main" xmlns:w14="http://schemas.microsoft.com/office/word/2010/wordml" xmlns:w15="http://schemas.microsoft.com/office/word/2012/wordml" xmlns:w16se="http://schemas.microsoft.com/office/word/2015/wordml/symex" mc:Ignorable="w14 w15 w16se">
   <w:docDefaults>
     <w:rPrDefault>
       <w:rPr>
@@ -1945,7 +2071,7 @@
       </w:pPr>
     </w:pPrDefault>
   </w:docDefaults>
-  <w:latentStyles w:defLockedState="0" w:defUIPriority="99" w:defSemiHidden="0" w:defUnhideWhenUsed="0" w:defQFormat="0" w:count="371">
+  <w:latentStyles w:defLockedState="0" w:defUIPriority="99" w:defSemiHidden="0" w:defUnhideWhenUsed="0" w:defQFormat="0" w:count="374">
     <w:lsdException w:name="Normal" w:uiPriority="0" w:qFormat="1"/>
     <w:lsdException w:name="heading 1" w:uiPriority="9" w:qFormat="1"/>
     <w:lsdException w:name="heading 2" w:semiHidden="1" w:uiPriority="9" w:unhideWhenUsed="1" w:qFormat="1"/>
@@ -2051,7 +2177,6 @@
     <w:lsdException w:name="HTML Sample" w:semiHidden="1" w:unhideWhenUsed="1"/>
     <w:lsdException w:name="HTML Typewriter" w:semiHidden="1" w:unhideWhenUsed="1"/>
     <w:lsdException w:name="HTML Variable" w:semiHidden="1" w:unhideWhenUsed="1"/>
-    <w:lsdException w:name="Normal Table" w:semiHidden="1" w:unhideWhenUsed="1"/>
     <w:lsdException w:name="annotation subject" w:semiHidden="1" w:unhideWhenUsed="1"/>
     <w:lsdException w:name="No List" w:semiHidden="1" w:unhideWhenUsed="1"/>
     <w:lsdException w:name="Outline List 1" w:semiHidden="1" w:unhideWhenUsed="1"/>
@@ -2096,7 +2221,6 @@
     <w:lsdException w:name="Table Professional" w:semiHidden="1" w:unhideWhenUsed="1"/>
     <w:lsdException w:name="Table Subtle 1" w:semiHidden="1" w:unhideWhenUsed="1"/>
     <w:lsdException w:name="Table Subtle 2" w:semiHidden="1" w:unhideWhenUsed="1"/>
-    <w:lsdException w:name="Table Web 1" w:semiHidden="1" w:unhideWhenUsed="1"/>
     <w:lsdException w:name="Table Web 2" w:semiHidden="1" w:unhideWhenUsed="1"/>
     <w:lsdException w:name="Table Web 3" w:semiHidden="1" w:unhideWhenUsed="1"/>
     <w:lsdException w:name="Balloon Text" w:semiHidden="1" w:unhideWhenUsed="1"/>
@@ -2317,6 +2441,9 @@
     <w:lsdException w:name="List Table 5 Dark Accent 6" w:uiPriority="50"/>
     <w:lsdException w:name="List Table 6 Colorful Accent 6" w:uiPriority="51"/>
     <w:lsdException w:name="List Table 7 Colorful Accent 6" w:uiPriority="52"/>
+    <w:lsdException w:name="Mention" w:semiHidden="1" w:unhideWhenUsed="1"/>
+    <w:lsdException w:name="Smart Hyperlink" w:semiHidden="1" w:unhideWhenUsed="1"/>
+    <w:lsdException w:name="Hashtag" w:semiHidden="1" w:unhideWhenUsed="1"/>
   </w:latentStyles>
   <w:style w:type="paragraph" w:default="1" w:styleId="Standard">
     <w:name w:val="Normal"/>
@@ -2825,7 +2952,7 @@
 </file>
 
 <file path=customXml/itemProps1.xml><?xml version="1.0" encoding="utf-8"?>
-<ds:datastoreItem xmlns:ds="http://schemas.openxmlformats.org/officeDocument/2006/customXml" ds:itemID="{9B4EEBBE-1909-45B8-AD50-A184E5A9416F}">
+<ds:datastoreItem xmlns:ds="http://schemas.openxmlformats.org/officeDocument/2006/customXml" ds:itemID="{ED40CBD3-1EDC-453C-9E42-A8487E80EBE4}">
   <ds:schemaRefs>
     <ds:schemaRef ds:uri="http://schemas.openxmlformats.org/officeDocument/2006/bibliography"/>
   </ds:schemaRefs>

</xml_diff>